<commit_message>
finalizing the v3 draft
</commit_message>
<xml_diff>
--- a/APeterson_MS_v2_BP_acceptALL.docx
+++ b/APeterson_MS_v2_BP_acceptALL.docx
@@ -600,6 +600,7 @@
         <w:t xml:space="preserve">mixed model (M1) using lmer() from the lmer4 package (Bates et al. 2015) in R (v3.5.2) (Team 2015). In this model, strain was coded as a random effect, with significance evaluated using a likelihood ratio test (using exactRLRT() from RLRsim (Scheipl, Greven, and Kuechenhoff 2008)). </w:t>
       </w:r>
       <w:commentRangeStart w:id="9"/>
+      <w:commentRangeStart w:id="10"/>
       <w:r>
         <w:t xml:space="preserve">Subspecies, </w:t>
       </w:r>
@@ -616,10 +617,18 @@
         </w:rPr>
         <w:commentReference w:id="9"/>
       </w:r>
+      <w:commentRangeEnd w:id="10"/>
+      <w:r>
+        <w:rPr>
+          <w:rStyle w:val="CommentReference"/>
+        </w:rPr>
+        <w:commentReference w:id="10"/>
+      </w:r>
       <w:r>
         <w:t xml:space="preserve">, with significance evaluated using a chi-square test comparing the full and reduced models (drop1() and anova()) (Bates et al. 2015). </w:t>
       </w:r>
-      <w:commentRangeStart w:id="10"/>
+      <w:commentRangeStart w:id="11"/>
+      <w:commentRangeStart w:id="12"/>
       <w:r>
         <w:t xml:space="preserve">As </w:t>
       </w:r>
@@ -653,12 +662,19 @@
       <w:r>
         <w:t>was uniquely coded within the dataset, nesting was implicit, each strain only occurs within one strain, and was not explicitly coded in our linear and mixed models.</w:t>
       </w:r>
-      <w:commentRangeEnd w:id="10"/>
+      <w:commentRangeEnd w:id="11"/>
       <w:r>
         <w:rPr>
           <w:rStyle w:val="CommentReference"/>
         </w:rPr>
-        <w:commentReference w:id="10"/>
+        <w:commentReference w:id="11"/>
+      </w:r>
+      <w:commentRangeEnd w:id="12"/>
+      <w:r>
+        <w:rPr>
+          <w:rStyle w:val="CommentReference"/>
+        </w:rPr>
+        <w:commentReference w:id="12"/>
       </w:r>
       <w:r>
         <w:t xml:space="preserve"> </w:t>
@@ -690,12 +706,12 @@
       <w:r>
         <w:t xml:space="preserve">, and average MLH1 position (for single-focus bivalents). Four additional </w:t>
       </w:r>
-      <w:del w:id="11" w:author="April Peterson" w:date="2020-06-11T12:21:00Z">
+      <w:del w:id="13" w:author="April Peterson" w:date="2020-06-11T12:21:00Z">
         <w:r>
           <w:delText>lnear</w:delText>
         </w:r>
       </w:del>
-      <w:ins w:id="12" w:author="April Peterson" w:date="2020-06-11T12:21:00Z">
+      <w:ins w:id="14" w:author="April Peterson" w:date="2020-06-11T12:21:00Z">
         <w:r>
           <w:t>linear</w:t>
         </w:r>
@@ -720,14 +736,14 @@
       <w:pPr>
         <w:pStyle w:val="Heading1"/>
       </w:pPr>
-      <w:bookmarkStart w:id="13" w:name="results"/>
-      <w:commentRangeStart w:id="14"/>
+      <w:bookmarkStart w:id="15" w:name="results"/>
+      <w:commentRangeStart w:id="16"/>
       <w:r>
         <w:lastRenderedPageBreak/>
         <w:t>RESULTS</w:t>
       </w:r>
-      <w:bookmarkEnd w:id="13"/>
-      <w:commentRangeEnd w:id="14"/>
+      <w:bookmarkEnd w:id="15"/>
+      <w:commentRangeEnd w:id="16"/>
       <w:r>
         <w:rPr>
           <w:rStyle w:val="CommentReference"/>
@@ -736,18 +752,18 @@
           <w:bCs w:val="0"/>
           <w:color w:val="auto"/>
         </w:rPr>
-        <w:commentReference w:id="14"/>
+        <w:commentReference w:id="16"/>
       </w:r>
     </w:p>
     <w:p>
       <w:pPr>
         <w:pStyle w:val="Heading2"/>
       </w:pPr>
-      <w:bookmarkStart w:id="15" w:name="Xe2805188b4a375d8984d71ca50a462843d73200"/>
+      <w:bookmarkStart w:id="17" w:name="Xe2805188b4a375d8984d71ca50a462843d73200"/>
       <w:r>
         <w:t>Genome-wide recombination rate evolves differently in females and males</w:t>
       </w:r>
-      <w:bookmarkEnd w:id="15"/>
+      <w:bookmarkEnd w:id="17"/>
     </w:p>
     <w:p>
       <w:pPr>
@@ -756,16 +772,24 @@
       <w:r>
         <w:t xml:space="preserve">We used counts of MLH1 foci per cell to estimate genome-wide recombination rates in </w:t>
       </w:r>
-      <w:commentRangeStart w:id="16"/>
+      <w:commentRangeStart w:id="18"/>
+      <w:commentRangeStart w:id="19"/>
       <w:r>
         <w:t xml:space="preserve">14 </w:t>
       </w:r>
-      <w:commentRangeEnd w:id="16"/>
+      <w:commentRangeEnd w:id="18"/>
       <w:r>
         <w:rPr>
           <w:rStyle w:val="CommentReference"/>
         </w:rPr>
-        <w:commentReference w:id="16"/>
+        <w:commentReference w:id="18"/>
+      </w:r>
+      <w:commentRangeEnd w:id="19"/>
+      <w:r>
+        <w:rPr>
+          <w:rStyle w:val="CommentReference"/>
+        </w:rPr>
+        <w:commentReference w:id="19"/>
       </w:r>
       <w:r>
         <w:t>wild-derived inbred strains sampled from three subspecies of house mice (</w:t>
@@ -923,7 +947,7 @@
         <w:rPr>
           <w:rStyle w:val="CommentReference"/>
         </w:rPr>
-        <w:commentReference w:id="17"/>
+        <w:commentReference w:id="20"/>
       </w:r>
       <w:r>
         <w:t>In females, numbers of MLH1 foci are evenly distributed around the sex-wide mean of approximately 25 (Figure 1B). In stark contrast, males largely separate into two groups of strains with high numbers (near 30) and low numbers (near 23) of foci (Figure 1C).</w:t>
@@ -947,12 +971,15 @@
     <w:p>
       <w:pPr>
         <w:pStyle w:val="BodyText"/>
+        <w:rPr>
+          <w:ins w:id="21" w:author="April Peterson" w:date="2020-06-22T21:51:00Z"/>
+        </w:rPr>
       </w:pPr>
       <w:r>
         <w:rPr>
           <w:rStyle w:val="CommentReference"/>
         </w:rPr>
-        <w:commentReference w:id="18"/>
+        <w:commentReference w:id="22"/>
       </w:r>
       <w:r>
         <w:t xml:space="preserve">To further </w:t>
@@ -984,16 +1011,16 @@
       <w:r>
         <w:t xml:space="preserve">; </w:t>
       </w:r>
-      <w:commentRangeStart w:id="19"/>
+      <w:commentRangeStart w:id="23"/>
       <w:r>
         <w:t>detailed results available in Supplemental Table X</w:t>
       </w:r>
-      <w:commentRangeEnd w:id="19"/>
+      <w:commentRangeEnd w:id="23"/>
       <w:r>
         <w:rPr>
           <w:rStyle w:val="CommentReference"/>
         </w:rPr>
-        <w:commentReference w:id="19"/>
+        <w:commentReference w:id="23"/>
       </w:r>
       <w:r>
         <w:t>)</w:t>
@@ -1007,16 +1034,16 @@
       <w:r>
         <w:t>train</w:t>
       </w:r>
-      <w:commentRangeStart w:id="20"/>
+      <w:commentRangeStart w:id="24"/>
       <w:r>
         <w:t xml:space="preserve">, </w:t>
       </w:r>
-      <w:commentRangeEnd w:id="20"/>
+      <w:commentRangeEnd w:id="24"/>
       <w:r>
         <w:rPr>
           <w:rStyle w:val="CommentReference"/>
         </w:rPr>
-        <w:commentReference w:id="20"/>
+        <w:commentReference w:id="24"/>
       </w:r>
       <w:r>
         <w:t xml:space="preserve">sex, subspecies, and </w:t>
@@ -1097,7 +1124,18 @@
         <w:t>salient variables</w:t>
       </w:r>
       <w:r>
-        <w:t>. Two strains exhibit particularly strong effects on MLH1 focus count</w:t>
+        <w:t xml:space="preserve">. </w:t>
+      </w:r>
+    </w:p>
+    <w:p>
+      <w:pPr>
+        <w:pStyle w:val="BodyText"/>
+        <w:rPr>
+          <w:ins w:id="25" w:author="April Peterson" w:date="2020-06-22T21:51:00Z"/>
+        </w:rPr>
+      </w:pPr>
+      <w:r>
+        <w:t>Two strains exhibit particularly strong effects on MLH1 focus count</w:t>
       </w:r>
       <w:r>
         <w:t xml:space="preserve"> (</w:t>
@@ -1168,7 +1206,8 @@
       <w:r>
         <w:t xml:space="preserve"> p = ; </w:t>
       </w:r>
-      <w:commentRangeStart w:id="21"/>
+      <w:commentRangeStart w:id="26"/>
+      <w:commentRangeStart w:id="27"/>
       <w:r>
         <w:rPr>
           <w:i/>
@@ -1213,12 +1252,24 @@
       <w:r>
         <w:t xml:space="preserve">. </w:t>
       </w:r>
-      <w:commentRangeEnd w:id="21"/>
+      <w:commentRangeEnd w:id="26"/>
       <w:r>
         <w:rPr>
           <w:rStyle w:val="CommentReference"/>
         </w:rPr>
-        <w:commentReference w:id="21"/>
+        <w:commentReference w:id="26"/>
+      </w:r>
+      <w:commentRangeEnd w:id="27"/>
+    </w:p>
+    <w:p>
+      <w:pPr>
+        <w:pStyle w:val="BodyText"/>
+      </w:pPr>
+      <w:r>
+        <w:rPr>
+          <w:rStyle w:val="CommentReference"/>
+        </w:rPr>
+        <w:commentReference w:id="27"/>
       </w:r>
       <w:r>
         <w:t>In separate analyses of males</w:t>
@@ -1406,12 +1457,12 @@
       <w:pPr>
         <w:pStyle w:val="Heading2"/>
       </w:pPr>
-      <w:bookmarkStart w:id="22" w:name="X17bf90c1e16eb4d82acd6cbc6a02910513cd769"/>
+      <w:bookmarkStart w:id="28" w:name="X17bf90c1e16eb4d82acd6cbc6a02910513cd769"/>
       <w:r>
         <w:lastRenderedPageBreak/>
         <w:t>Synaptonemal complexes are longer in females</w:t>
       </w:r>
-      <w:bookmarkEnd w:id="22"/>
+      <w:bookmarkEnd w:id="28"/>
     </w:p>
     <w:p>
       <w:pPr>
@@ -1556,16 +1607,16 @@
       <w:r>
         <w:t xml:space="preserve"> (M1: </w:t>
       </w:r>
-      <w:commentRangeStart w:id="23"/>
+      <w:commentRangeStart w:id="29"/>
       <w:r>
         <w:t xml:space="preserve">p = 7.16^{-20}; </w:t>
       </w:r>
-      <w:commentRangeEnd w:id="23"/>
+      <w:commentRangeEnd w:id="29"/>
       <w:r>
         <w:rPr>
           <w:rStyle w:val="CommentReference"/>
         </w:rPr>
-        <w:commentReference w:id="23"/>
+        <w:commentReference w:id="29"/>
       </w:r>
       <w:r>
         <w:t>M2: p = 5.33</w:t>
@@ -1684,11 +1735,11 @@
       <w:pPr>
         <w:pStyle w:val="Heading2"/>
       </w:pPr>
-      <w:bookmarkStart w:id="24" w:name="X3e39f5ff835cd71c450067efce71dc3d71d9f45"/>
+      <w:bookmarkStart w:id="30" w:name="X3e39f5ff835cd71c450067efce71dc3d71d9f45"/>
       <w:r>
         <w:t>Females and males differ in crossover positions and crossover interference</w:t>
       </w:r>
-      <w:bookmarkEnd w:id="24"/>
+      <w:bookmarkEnd w:id="30"/>
     </w:p>
     <w:p>
       <w:pPr>
@@ -1700,16 +1751,24 @@
       <w:r>
         <w:t xml:space="preserve">emales: 0.56; </w:t>
       </w:r>
-      <w:commentRangeStart w:id="25"/>
+      <w:commentRangeStart w:id="31"/>
+      <w:commentRangeStart w:id="32"/>
       <w:r>
         <w:t xml:space="preserve">t-test; </w:t>
       </w:r>
-      <w:commentRangeEnd w:id="25"/>
+      <w:commentRangeEnd w:id="31"/>
       <w:r>
         <w:rPr>
           <w:rStyle w:val="CommentReference"/>
         </w:rPr>
-        <w:commentReference w:id="25"/>
+        <w:commentReference w:id="31"/>
+      </w:r>
+      <w:commentRangeEnd w:id="32"/>
+      <w:r>
+        <w:rPr>
+          <w:rStyle w:val="CommentReference"/>
+        </w:rPr>
+        <w:commentReference w:id="32"/>
       </w:r>
       <w:r>
         <w:t>p = 3.84</w:t>
@@ -1842,11 +1901,11 @@
       <w:pPr>
         <w:pStyle w:val="Heading2"/>
       </w:pPr>
-      <w:bookmarkStart w:id="26" w:name="X8ce7e5bd8caf09821799fb34b722f61c3f51871"/>
+      <w:bookmarkStart w:id="34" w:name="X8ce7e5bd8caf09821799fb34b722f61c3f51871"/>
       <w:r>
         <w:t>Evolution of genome-wide recombination rate is dispersed across bivalents, associated with double-strand break number, and connected to crossover interference</w:t>
       </w:r>
-      <w:bookmarkEnd w:id="26"/>
+      <w:bookmarkEnd w:id="34"/>
     </w:p>
     <w:p>
       <w:pPr>
@@ -2195,16 +2254,16 @@
       <w:r>
         <w:t xml:space="preserve">otal SC length only partially differentiates high-recombination strains from low-recombination strains </w:t>
       </w:r>
-      <w:commentRangeStart w:id="27"/>
+      <w:commentRangeStart w:id="35"/>
       <w:r>
         <w:t>(Figure 5)</w:t>
       </w:r>
-      <w:commentRangeEnd w:id="27"/>
+      <w:commentRangeEnd w:id="35"/>
       <w:r>
         <w:rPr>
           <w:rStyle w:val="CommentReference"/>
         </w:rPr>
-        <w:commentReference w:id="27"/>
+        <w:commentReference w:id="35"/>
       </w:r>
       <w:r>
         <w:t xml:space="preserve">. Whereas high-recombination strains as a group have significantly greater total SC length than low-recombination strains (t-test; p = 0.01), separate tests within subspecies show that the two strain categories differ within </w:t>
@@ -2364,16 +2423,16 @@
       <w:r>
         <w:t xml:space="preserve"> </w:t>
       </w:r>
-      <w:commentRangeStart w:id="28"/>
+      <w:commentRangeStart w:id="36"/>
       <w:r>
         <w:t>( )</w:t>
       </w:r>
-      <w:commentRangeEnd w:id="28"/>
+      <w:commentRangeEnd w:id="36"/>
       <w:r>
         <w:rPr>
           <w:rStyle w:val="CommentReference"/>
         </w:rPr>
-        <w:commentReference w:id="28"/>
+        <w:commentReference w:id="36"/>
       </w:r>
       <w:r>
         <w:t>, these two strains do not differ in MLH1 count. These results show that evolution of crossover position on chromosomes with single crossovers is decoupled from evolution of the genome-wide recombination rate, at least at this scale of resolution.</w:t>
@@ -2657,7 +2716,7 @@
           <w:szCs w:val="32"/>
         </w:rPr>
       </w:pPr>
-      <w:bookmarkStart w:id="29" w:name="X3cbd3c65707d273c7e6eec56bf888b5d1e8bf03"/>
+      <w:bookmarkStart w:id="37" w:name="X3cbd3c65707d273c7e6eec56bf888b5d1e8bf03"/>
       <w:r>
         <w:br w:type="page"/>
       </w:r>
@@ -2666,13 +2725,13 @@
       <w:pPr>
         <w:pStyle w:val="Heading1"/>
       </w:pPr>
-      <w:bookmarkStart w:id="30" w:name="discussion"/>
-      <w:bookmarkEnd w:id="29"/>
+      <w:bookmarkStart w:id="38" w:name="discussion"/>
+      <w:bookmarkEnd w:id="37"/>
       <w:r>
         <w:lastRenderedPageBreak/>
         <w:t>D</w:t>
       </w:r>
-      <w:bookmarkEnd w:id="30"/>
+      <w:bookmarkEnd w:id="38"/>
       <w:r>
         <w:t>ISCUSSION</w:t>
       </w:r>
@@ -2691,7 +2750,7 @@
         <w:rPr>
           <w:rStyle w:val="CommentReference"/>
         </w:rPr>
-        <w:commentReference w:id="31"/>
+        <w:commentReference w:id="39"/>
       </w:r>
       <w:r>
         <w:t xml:space="preserve">. These disparities are remarkable given that recombination rates for the two sexes were measured in </w:t>
@@ -2714,16 +2773,11 @@
         <w:pStyle w:val="FirstParagraph"/>
       </w:pPr>
       <w:r>
-        <w:t xml:space="preserve">At the genetic level, the sex-specific evolution we documented indicates that some mutations responsible for divergence in recombination rate have dissimilar phenotypic effects in females and males. A subset of the genetic variants associated with genome-wide recombination rate within populations of humans (Kong et al. </w:t>
-      </w:r>
-      <w:commentRangeStart w:id="32"/>
-      <w:r>
-        <w:t>2004</w:t>
+        <w:t>At the genetic level, the sex-specific evolution we documented indicates that some mutations responsible for divergence in recombination rate have dissimilar phenotypic effects in females and males. A subset of the genetic variants associated with genome-wide recombination rate within populations of humans (Kong et al. 2004</w:t>
       </w:r>
       <w:r>
         <w:t xml:space="preserve">; </w:t>
       </w:r>
-      <w:commentRangeEnd w:id="32"/>
       <w:r>
         <w:t>Kong et al. 2008</w:t>
       </w:r>
@@ -2773,36 +2827,105 @@
         <w:t>iall</w:t>
       </w:r>
       <w:r>
-        <w:t>y affect females and males at any step in the recombination pathway. Although our DMC1 profiling was limited to males from a small number of strains (for practical reasons)</w:t>
-      </w:r>
-      <w:r>
+        <w:t xml:space="preserve">y affect females and males at any step in the recombination pathway. </w:t>
+      </w:r>
+      <w:r>
+        <w:rPr>
+          <w:b/>
+          <w:rPrChange w:id="40" w:author="April Peterson" w:date="2020-06-22T21:36:00Z">
+            <w:rPr/>
+          </w:rPrChange>
+        </w:rPr>
+        <w:t>Although our DMC1 profiling was limited to males from a small number of strains (for practical reasons)</w:t>
+      </w:r>
+      <w:r>
+        <w:rPr>
+          <w:b/>
+          <w:rPrChange w:id="41" w:author="April Peterson" w:date="2020-06-22T21:36:00Z">
+            <w:rPr/>
+          </w:rPrChange>
+        </w:rPr>
         <w:t>,</w:t>
       </w:r>
       <w:r>
+        <w:rPr>
+          <w:b/>
+          <w:rPrChange w:id="42" w:author="April Peterson" w:date="2020-06-22T21:36:00Z">
+            <w:rPr/>
+          </w:rPrChange>
+        </w:rPr>
         <w:t xml:space="preserve"> </w:t>
       </w:r>
       <w:r>
         <w:rPr>
           <w:rStyle w:val="CommentReference"/>
-        </w:rPr>
-        <w:commentReference w:id="33"/>
-      </w:r>
-      <w:r>
+          <w:b/>
+          <w:rPrChange w:id="43" w:author="April Peterson" w:date="2020-06-22T21:36:00Z">
+            <w:rPr>
+              <w:rStyle w:val="CommentReference"/>
+            </w:rPr>
+          </w:rPrChange>
+        </w:rPr>
+        <w:commentReference w:id="44"/>
+      </w:r>
+      <w:r>
+        <w:rPr>
+          <w:rStyle w:val="CommentReference"/>
+        </w:rPr>
+        <w:commentReference w:id="45"/>
+      </w:r>
+      <w:r>
+        <w:rPr>
+          <w:b/>
+          <w:rPrChange w:id="46" w:author="April Peterson" w:date="2020-06-22T21:36:00Z">
+            <w:rPr/>
+          </w:rPrChange>
+        </w:rPr>
         <w:t xml:space="preserve">our findings suggest that mutations that determine </w:t>
       </w:r>
       <w:r>
+        <w:rPr>
+          <w:b/>
+          <w:rPrChange w:id="47" w:author="April Peterson" w:date="2020-06-22T21:36:00Z">
+            <w:rPr/>
+          </w:rPrChange>
+        </w:rPr>
         <w:t xml:space="preserve">the </w:t>
       </w:r>
       <w:r>
+        <w:rPr>
+          <w:b/>
+          <w:rPrChange w:id="48" w:author="April Peterson" w:date="2020-06-22T21:36:00Z">
+            <w:rPr/>
+          </w:rPrChange>
+        </w:rPr>
         <w:t>number of double-strand breaks contribute to sex-specific evolution in the recombination rate.</w:t>
       </w:r>
       <w:r>
+        <w:rPr>
+          <w:b/>
+          <w:rPrChange w:id="49" w:author="April Peterson" w:date="2020-06-22T21:36:00Z">
+            <w:rPr/>
+          </w:rPrChange>
+        </w:rPr>
         <w:t xml:space="preserve"> A study of two classical inbred strains and one wild-derived inbred strain of house mice also found a positive association between crossover number and double-strand break number </w:t>
       </w:r>
       <w:r>
+        <w:rPr>
+          <w:b/>
+          <w:rPrChange w:id="50" w:author="April Peterson" w:date="2020-06-22T21:36:00Z">
+            <w:rPr/>
+          </w:rPrChange>
+        </w:rPr>
         <w:t xml:space="preserve">in males </w:t>
       </w:r>
       <w:r>
+        <w:rPr>
+          <w:b/>
+          <w:rPrChange w:id="51" w:author="April Peterson" w:date="2020-06-22T21:36:00Z">
+            <w:rPr/>
+          </w:rPrChange>
+        </w:rPr>
         <w:t>(Baier et al. 2014).</w:t>
       </w:r>
     </w:p>
@@ -2862,11 +2985,11 @@
         <w:t>;</w:t>
       </w:r>
       <w:r>
-        <w:t xml:space="preserve"> Sardell and Kirkpatrick 2020). Modifier models predicted that lower recombination rates in males will result from haploid selection (Lenormand 2003) or sexually antagonistic selection on coding and cis-regulatory regions of genes (Sardell and Kirkpatrick 2020). Another modifier model showed that meiotic drive could stimulate female-specific </w:t>
+        <w:t xml:space="preserve"> Sardell and Kirkpatrick 2020). Modifier models predicted that lower recombination rates in males will result from haploid selection (Lenormand 2003) or sexually antagonistic selection on coding and cis-regulatory regions of genes (Sardell and Kirkpatrick 2020). </w:t>
       </w:r>
       <w:r>
         <w:lastRenderedPageBreak/>
-        <w:t>evolution of the recombination rate (Brandvain and Coop 2012). Although these models fit the conserved pattern of sex differences in crossover positions, they do not readily explain our observations of sex-specific evolution in the genome-wide recombination rate. In particular, the alternation across strains in which sex has more crossovers is unexpected.</w:t>
+        <w:t>Another modifier model showed that meiotic drive could stimulate female-specific evolution of the recombination rate (Brandvain and Coop 2012). Although these models fit the conserved pattern of sex differences in crossover positions, they do not readily explain our observations of sex-specific evolution in the genome-wide recombination rate. In particular, the alternation across strains in which sex has more crossovers is unexpected.</w:t>
       </w:r>
     </w:p>
     <w:p>
@@ -2920,21 +3043,21 @@
       <w:r>
         <w:t xml:space="preserve">Our SAC model is consistent with other features of our data. We showed that widespread sex differences in broad-scale crossover positioning (Sardell and Kirkpatrick 2020) apply across house mice, even in lineages where the direction of heterochiasmy is reversed. </w:t>
       </w:r>
-      <w:commentRangeStart w:id="34"/>
+      <w:commentRangeStart w:id="52"/>
       <w:r>
         <w:t>The number and placement of crossovers affects the area of sister chromosome cohesion distal to crossovers which needs to be released for the first reductional chromosome segregation</w:t>
       </w:r>
-      <w:commentRangeEnd w:id="34"/>
+      <w:commentRangeEnd w:id="52"/>
       <w:r>
         <w:rPr>
           <w:rStyle w:val="CommentReference"/>
         </w:rPr>
-        <w:commentReference w:id="34"/>
+        <w:commentReference w:id="52"/>
       </w:r>
       <w:r>
         <w:t xml:space="preserve"> (</w:t>
       </w:r>
-      <w:commentRangeStart w:id="35"/>
+      <w:commentRangeStart w:id="53"/>
       <w:r>
         <w:t>VanVeen and Hawley 2003</w:t>
       </w:r>
@@ -2959,26 +3082,34 @@
       <w:r>
         <w:t>12</w:t>
       </w:r>
-      <w:commentRangeEnd w:id="35"/>
+      <w:commentRangeEnd w:id="53"/>
       <w:r>
         <w:rPr>
           <w:rStyle w:val="CommentReference"/>
         </w:rPr>
-        <w:commentReference w:id="35"/>
+        <w:commentReference w:id="53"/>
       </w:r>
       <w:r>
         <w:t>). Faster spermatogenesis may select for synchronization of the separation across all homologs within the cell (</w:t>
       </w:r>
-      <w:commentRangeStart w:id="36"/>
+      <w:commentRangeStart w:id="54"/>
+      <w:commentRangeStart w:id="55"/>
       <w:r>
         <w:t xml:space="preserve">Kudo </w:t>
       </w:r>
-      <w:commentRangeEnd w:id="36"/>
+      <w:commentRangeEnd w:id="54"/>
       <w:r>
         <w:rPr>
           <w:rStyle w:val="CommentReference"/>
         </w:rPr>
-        <w:commentReference w:id="36"/>
+        <w:commentReference w:id="54"/>
+      </w:r>
+      <w:commentRangeEnd w:id="55"/>
+      <w:r>
+        <w:rPr>
+          <w:rStyle w:val="CommentReference"/>
+        </w:rPr>
+        <w:commentReference w:id="55"/>
       </w:r>
       <w:r>
         <w:t>)</w:t>
@@ -3046,7 +3177,7 @@
         <w:rPr>
           <w:rStyle w:val="CommentReference"/>
         </w:rPr>
-        <w:commentReference w:id="37"/>
+        <w:commentReference w:id="56"/>
       </w:r>
       <w:r>
         <w:t>populations of</w:t>
@@ -3140,16 +3271,16 @@
       <w:r>
         <w:t xml:space="preserve"> </w:t>
       </w:r>
-      <w:commentRangeStart w:id="38"/>
+      <w:commentRangeStart w:id="57"/>
       <w:r>
         <w:t xml:space="preserve">the sparser recombination landscape </w:t>
       </w:r>
-      <w:commentRangeEnd w:id="38"/>
+      <w:commentRangeEnd w:id="57"/>
       <w:r>
         <w:rPr>
           <w:rStyle w:val="CommentReference"/>
         </w:rPr>
-        <w:commentReference w:id="38"/>
+        <w:commentReference w:id="57"/>
       </w:r>
       <w:r>
         <w:t>to sex differences in the crossover repair pathway (S. Wang et al. 2017).</w:t>
@@ -3171,16 +3302,16 @@
       <w:r>
         <w:t xml:space="preserve"> </w:t>
       </w:r>
-      <w:commentRangeStart w:id="39"/>
+      <w:commentRangeStart w:id="58"/>
       <w:r>
         <w:t>(REF)</w:t>
       </w:r>
-      <w:commentRangeEnd w:id="39"/>
+      <w:commentRangeEnd w:id="58"/>
       <w:r>
         <w:rPr>
           <w:rStyle w:val="CommentReference"/>
         </w:rPr>
-        <w:commentReference w:id="39"/>
+        <w:commentReference w:id="58"/>
       </w:r>
       <w:r>
         <w:t xml:space="preserve">, our approach likely underestimated genome-wide recombination rates. Evolution of the number of non-interfering crossovers is a topic worth examining. A second limitation is that our investigation of crossover </w:t>
@@ -3242,7 +3373,7 @@
           <w:szCs w:val="32"/>
         </w:rPr>
       </w:pPr>
-      <w:bookmarkStart w:id="40" w:name="references"/>
+      <w:bookmarkStart w:id="59" w:name="references"/>
       <w:r>
         <w:br w:type="page"/>
       </w:r>
@@ -3259,14 +3390,14 @@
       <w:r>
         <w:t>REFERENCES</w:t>
       </w:r>
-      <w:bookmarkEnd w:id="40"/>
+      <w:bookmarkEnd w:id="59"/>
     </w:p>
     <w:p>
       <w:pPr>
         <w:pStyle w:val="Bibliography"/>
       </w:pPr>
-      <w:bookmarkStart w:id="41" w:name="ref-anderson1999"/>
-      <w:bookmarkStart w:id="42" w:name="refs"/>
+      <w:bookmarkStart w:id="60" w:name="ref-anderson1999"/>
+      <w:bookmarkStart w:id="61" w:name="refs"/>
       <w:r>
         <w:t xml:space="preserve">Anderson, Lorinda K, Aaron Reeves, Lisa M Webb, and Terry Ashley. 1999. “Distribution of Crossing over on Mouse Synaptonemal Complexes Using Immunofluorescent Localization of Mlh1 Protein.” </w:t>
       </w:r>
@@ -3284,8 +3415,8 @@
       <w:pPr>
         <w:pStyle w:val="Bibliography"/>
       </w:pPr>
-      <w:bookmarkStart w:id="43" w:name="ref-baier2014"/>
-      <w:bookmarkEnd w:id="41"/>
+      <w:bookmarkStart w:id="62" w:name="ref-baier2014"/>
+      <w:bookmarkEnd w:id="60"/>
       <w:r>
         <w:t xml:space="preserve">Baier, Brian, Patricia Hunt, Karl W Broman, and Terry Hassold. 2014. “Variation in Genome-Wide Levels of Meiotic Recombination Is Established at the Onset of Prophase in Mammalian Males.” </w:t>
       </w:r>
@@ -3303,8 +3434,8 @@
       <w:pPr>
         <w:pStyle w:val="Bibliography"/>
       </w:pPr>
-      <w:bookmarkStart w:id="44" w:name="ref-lme4"/>
-      <w:bookmarkEnd w:id="43"/>
+      <w:bookmarkStart w:id="63" w:name="ref-lme4"/>
+      <w:bookmarkEnd w:id="62"/>
       <w:r>
         <w:t xml:space="preserve">Bates, Douglas, Martin Mächler, Ben Bolker, and Steve Walker. 2015. “Fitting Linear Mixed-Effects Models Using lme4.” </w:t>
       </w:r>
@@ -3333,8 +3464,8 @@
       <w:pPr>
         <w:pStyle w:val="Bibliography"/>
       </w:pPr>
-      <w:bookmarkStart w:id="45" w:name="ref-brandvain2012scrambling"/>
-      <w:bookmarkEnd w:id="44"/>
+      <w:bookmarkStart w:id="64" w:name="ref-brandvain2012scrambling"/>
+      <w:bookmarkEnd w:id="63"/>
       <w:r>
         <w:t xml:space="preserve">Brandvain, Yaniv, and Graham Coop. 2012. “Scrambling Eggs: Meiotic Drive and the Evolution of Female Recombination Rates.” </w:t>
       </w:r>
@@ -3352,8 +3483,8 @@
       <w:pPr>
         <w:pStyle w:val="Bibliography"/>
       </w:pPr>
-      <w:bookmarkStart w:id="46" w:name="ref-DapperPayseur2017"/>
-      <w:bookmarkEnd w:id="45"/>
+      <w:bookmarkStart w:id="65" w:name="ref-DapperPayseur2017"/>
+      <w:bookmarkEnd w:id="64"/>
       <w:r>
         <w:t xml:space="preserve">Dapper, Amy L, and Bret A Payseur. 2017. “Connecting Theory and Data to Understand Recombination Rate Evolution.” </w:t>
       </w:r>
@@ -3371,8 +3502,8 @@
       <w:pPr>
         <w:pStyle w:val="Bibliography"/>
       </w:pPr>
-      <w:bookmarkStart w:id="47" w:name="ref-dumont2011"/>
-      <w:bookmarkEnd w:id="46"/>
+      <w:bookmarkStart w:id="66" w:name="ref-dumont2011"/>
+      <w:bookmarkEnd w:id="65"/>
       <w:r>
         <w:t xml:space="preserve">Dumont, Beth L, and Bret A Payseur. 2011. “Genetic Analysis of Genome-Scale Recombination Rate Evolution in House Mice.” </w:t>
       </w:r>
@@ -3390,8 +3521,8 @@
       <w:pPr>
         <w:pStyle w:val="Bibliography"/>
       </w:pPr>
-      <w:bookmarkStart w:id="48" w:name="ref-dumontDesai2012"/>
-      <w:bookmarkEnd w:id="47"/>
+      <w:bookmarkStart w:id="67" w:name="ref-dumontDesai2012"/>
+      <w:bookmarkEnd w:id="66"/>
       <w:r>
         <w:t xml:space="preserve">Dumont, Julien, and Arshad Desai. 2012. “Acentrosomal Spindle Assembly and Chromosome Segregation During Oocyte Meiosis.” </w:t>
       </w:r>
@@ -3409,8 +3540,8 @@
       <w:pPr>
         <w:pStyle w:val="Bibliography"/>
       </w:pPr>
-      <w:bookmarkStart w:id="49" w:name="ref-fledel2011"/>
-      <w:bookmarkEnd w:id="48"/>
+      <w:bookmarkStart w:id="68" w:name="ref-fledel2011"/>
+      <w:bookmarkEnd w:id="67"/>
       <w:r>
         <w:t xml:space="preserve">Fledel-Alon, Adi, Ellen Miranda Leffler, Yongtao Guan, Matthew Stephens, Graham Coop, and Molly Przeworski. 2011. “Variation in Human Recombination Rates and Its Genetic Determinants.” </w:t>
       </w:r>
@@ -3428,8 +3559,8 @@
       <w:pPr>
         <w:pStyle w:val="Bibliography"/>
       </w:pPr>
-      <w:bookmarkStart w:id="50" w:name="ref-goldstein1993"/>
-      <w:bookmarkEnd w:id="49"/>
+      <w:bookmarkStart w:id="69" w:name="ref-goldstein1993"/>
+      <w:bookmarkEnd w:id="68"/>
       <w:r>
         <w:t xml:space="preserve">Goldstein, David B, Aviv Bergman, and Marcus W Feldman. 1993. “The Evolution of Interference: Reduction of Recombination Among Three Loci.” </w:t>
       </w:r>
@@ -3447,8 +3578,8 @@
       <w:pPr>
         <w:pStyle w:val="Bibliography"/>
       </w:pPr>
-      <w:bookmarkStart w:id="51" w:name="ref-gruhn2013"/>
-      <w:bookmarkEnd w:id="50"/>
+      <w:bookmarkStart w:id="70" w:name="ref-gruhn2013"/>
+      <w:bookmarkEnd w:id="69"/>
       <w:r>
         <w:t xml:space="preserve">Gruhn, Jennifer R, Carmen Rubio, Karl W Broman, Patricia A Hunt, and Terry Hassold. 2013. “Cytological Studies of Human Meiosis: Sex-Specific Differences in Recombination Originate at, or Prior to, Establishment of Double-Strand Breaks.” </w:t>
       </w:r>
@@ -3466,8 +3597,8 @@
       <w:pPr>
         <w:pStyle w:val="Bibliography"/>
       </w:pPr>
-      <w:bookmarkStart w:id="52" w:name="ref-haenel2018"/>
-      <w:bookmarkEnd w:id="51"/>
+      <w:bookmarkStart w:id="71" w:name="ref-haenel2018"/>
+      <w:bookmarkEnd w:id="70"/>
       <w:r>
         <w:t xml:space="preserve">Haenel, Quiterie, Telma G Laurentino, Marius Roesti, and Daniel Berner. 2018. “Meta-Analysis of Chromosome-Scale Crossover Rate Variation in Eukaryotes and Its Significance to Evolutionary Genomics.” </w:t>
       </w:r>
@@ -3485,8 +3616,8 @@
       <w:pPr>
         <w:pStyle w:val="Bibliography"/>
       </w:pPr>
-      <w:bookmarkStart w:id="53" w:name="ref-halldorsson2019"/>
-      <w:bookmarkEnd w:id="52"/>
+      <w:bookmarkStart w:id="72" w:name="ref-halldorsson2019"/>
+      <w:bookmarkEnd w:id="71"/>
       <w:r>
         <w:t xml:space="preserve">Halldorsson, Bjarni V, Gunnar Palsson, Olafur A Stefansson, Hakon Jonsson, Marteinn T Hardarson, Hannes P Eggertsson, Bjarni Gunnarsson, et al. 2019. “Characterizing Mutagenic </w:t>
       </w:r>
@@ -3508,8 +3639,8 @@
       <w:pPr>
         <w:pStyle w:val="Bibliography"/>
       </w:pPr>
-      <w:bookmarkStart w:id="54" w:name="ref-holloway2008mus81"/>
-      <w:bookmarkEnd w:id="53"/>
+      <w:bookmarkStart w:id="73" w:name="ref-holloway2008mus81"/>
+      <w:bookmarkEnd w:id="72"/>
       <w:r>
         <w:t xml:space="preserve">Holloway, J Kim, James Booth, Winfried Edelmann, Clare H McGowan, and Paula E Cohen. 2008. “MUS81 Generates a Subset of Mlh1-Mlh3–Independent Crossovers in Mammalian Meiosis.” </w:t>
       </w:r>
@@ -3527,8 +3658,8 @@
       <w:pPr>
         <w:pStyle w:val="Bibliography"/>
       </w:pPr>
-      <w:bookmarkStart w:id="55" w:name="ref-hulten2011_COM"/>
-      <w:bookmarkEnd w:id="54"/>
+      <w:bookmarkStart w:id="74" w:name="ref-hulten2011_COM"/>
+      <w:bookmarkEnd w:id="73"/>
       <w:r>
         <w:t xml:space="preserve">Hultén, Maj A. 2011. “On the Origin of Crossover Interference: A Chromosome Oscillatory Movement (Com) Model.” </w:t>
       </w:r>
@@ -3546,8 +3677,8 @@
       <w:pPr>
         <w:pStyle w:val="Bibliography"/>
       </w:pPr>
-      <w:bookmarkStart w:id="56" w:name="ref-johnston2016_soay"/>
-      <w:bookmarkEnd w:id="55"/>
+      <w:bookmarkStart w:id="75" w:name="ref-johnston2016_soay"/>
+      <w:bookmarkEnd w:id="74"/>
       <w:r>
         <w:t xml:space="preserve">Johnston, Susan E, Camillo Bérénos, Jon Slate, and Josephine M Pemberton. 2016. “Conserved Genetic Architecture Underlying Individual Recombination Rate Variation in a Wild Population of Soay Sheep (Ovis Aries).” </w:t>
       </w:r>
@@ -3565,8 +3696,8 @@
       <w:pPr>
         <w:pStyle w:val="Bibliography"/>
       </w:pPr>
-      <w:bookmarkStart w:id="57" w:name="ref-koehler2002"/>
-      <w:bookmarkEnd w:id="56"/>
+      <w:bookmarkStart w:id="76" w:name="ref-koehler2002"/>
+      <w:bookmarkEnd w:id="75"/>
       <w:r>
         <w:t xml:space="preserve">Koehler, Kara E, Jonathan P Cherry, Audrey Lynn, Patricia A Hunt, and Terry J Hassold. 2002. “Genetic Control of Mammalian Meiotic Recombination. I. Variation in Exchange Frequencies Among Males from Inbred Mouse Strains.” </w:t>
       </w:r>
@@ -3584,8 +3715,8 @@
       <w:pPr>
         <w:pStyle w:val="Bibliography"/>
       </w:pPr>
-      <w:bookmarkStart w:id="58" w:name="ref-Kong2004"/>
-      <w:bookmarkEnd w:id="57"/>
+      <w:bookmarkStart w:id="77" w:name="ref-Kong2004"/>
+      <w:bookmarkEnd w:id="76"/>
       <w:r>
         <w:t xml:space="preserve">Kong, Augustine, John Barnard, Daniel F Gudbjartsson, Gudmar Thorleifsson, Gudrun Jonsdottir, Sigrun Sigurdardottir, Bjorgvin Richardsson, et al. 2004. “Recombination Rate and Reproductive Success in Humans.” </w:t>
       </w:r>
@@ -3603,8 +3734,8 @@
       <w:pPr>
         <w:pStyle w:val="Bibliography"/>
       </w:pPr>
-      <w:bookmarkStart w:id="59" w:name="ref-Kong2014"/>
-      <w:bookmarkEnd w:id="58"/>
+      <w:bookmarkStart w:id="78" w:name="ref-Kong2014"/>
+      <w:bookmarkEnd w:id="77"/>
       <w:r>
         <w:t xml:space="preserve">Kong, Augustine, Gudmar Thorleifsson, Michael L Frigge, Gisli Masson, Daniel F Gudbjartsson, Rasmus Villemoes, Erna Magnusdottir, Stefania B Olafsdottir, Unnur Thorsteinsdottir, and Kari Stefansson. 2014. “Common and Low-Frequency Variants Associated with Genome-Wide Recombination Rate.” </w:t>
       </w:r>
@@ -3622,8 +3753,8 @@
       <w:pPr>
         <w:pStyle w:val="Bibliography"/>
       </w:pPr>
-      <w:bookmarkStart w:id="60" w:name="ref-Kong2008"/>
-      <w:bookmarkEnd w:id="59"/>
+      <w:bookmarkStart w:id="79" w:name="ref-Kong2008"/>
+      <w:bookmarkEnd w:id="78"/>
       <w:r>
         <w:t xml:space="preserve">Kong, Augustine, Gudmar Thorleifsson, Hreinn Stefansson, Gisli Masson, Agnar Helgason, Daniel F Gudbjartsson, Gudrun M Jonsdottir, et al. 2008. “Sequence Variants in the Rnf212 Gene Associate with Genome-Wide Recombination Rate.” </w:t>
       </w:r>
@@ -3641,8 +3772,8 @@
       <w:pPr>
         <w:pStyle w:val="Bibliography"/>
       </w:pPr>
-      <w:bookmarkStart w:id="61" w:name="ref-kyogoku2017"/>
-      <w:bookmarkEnd w:id="60"/>
+      <w:bookmarkStart w:id="80" w:name="ref-kyogoku2017"/>
+      <w:bookmarkEnd w:id="79"/>
       <w:r>
         <w:t xml:space="preserve">Kyogoku, Hirohisa, and Tomoya S Kitajima. 2017. “Large Cytoplasm Is Linked to the Error-Prone Nature of Oocytes.” </w:t>
       </w:r>
@@ -3660,8 +3791,8 @@
       <w:pPr>
         <w:pStyle w:val="Bibliography"/>
       </w:pPr>
-      <w:bookmarkStart w:id="62" w:name="ref-LaneKauppi2019"/>
-      <w:bookmarkEnd w:id="61"/>
+      <w:bookmarkStart w:id="81" w:name="ref-LaneKauppi2019"/>
+      <w:bookmarkEnd w:id="80"/>
       <w:r>
         <w:t xml:space="preserve">Lane, Simon, and Liisa Kauppi. 2019. “Meiotic Spindle Assembly Checkpoint and Aneuploidy in Males Versus Females.” </w:t>
       </w:r>
@@ -3679,8 +3810,8 @@
       <w:pPr>
         <w:pStyle w:val="Bibliography"/>
       </w:pPr>
-      <w:bookmarkStart w:id="63" w:name="ref-Lee2019"/>
-      <w:bookmarkEnd w:id="62"/>
+      <w:bookmarkStart w:id="82" w:name="ref-Lee2019"/>
+      <w:bookmarkEnd w:id="81"/>
       <w:r>
         <w:t xml:space="preserve">Lee, Jibak. 2019. “Is Age-Related Increase of Chromosome Segregation Errors in Mammalian Oocytes Caused by Cohesin Deterioration?” </w:t>
       </w:r>
@@ -3698,8 +3829,8 @@
       <w:pPr>
         <w:pStyle w:val="Bibliography"/>
       </w:pPr>
-      <w:bookmarkStart w:id="64" w:name="ref-lenormand2003"/>
-      <w:bookmarkEnd w:id="63"/>
+      <w:bookmarkStart w:id="83" w:name="ref-lenormand2003"/>
+      <w:bookmarkEnd w:id="82"/>
       <w:r>
         <w:t xml:space="preserve">Lenormand, Thomas. 2003. “The Evolution of Sex Dimorphism in Recombination.” </w:t>
       </w:r>
@@ -3717,8 +3848,8 @@
       <w:pPr>
         <w:pStyle w:val="Bibliography"/>
       </w:pPr>
-      <w:bookmarkStart w:id="65" w:name="ref-lenormand2016"/>
-      <w:bookmarkEnd w:id="64"/>
+      <w:bookmarkStart w:id="84" w:name="ref-lenormand2016"/>
+      <w:bookmarkEnd w:id="83"/>
       <w:r>
         <w:t xml:space="preserve">Lenormand, Thomas, Jan Engelstädter, Susan E Johnston, Erik Wijnker, and Christoph R Haag. 2016. “Evolutionary Mysteries in Meiosis.” </w:t>
       </w:r>
@@ -3736,8 +3867,8 @@
       <w:pPr>
         <w:pStyle w:val="Bibliography"/>
       </w:pPr>
-      <w:bookmarkStart w:id="66" w:name="ref-lynn2002"/>
-      <w:bookmarkEnd w:id="65"/>
+      <w:bookmarkStart w:id="85" w:name="ref-lynn2002"/>
+      <w:bookmarkEnd w:id="84"/>
       <w:r>
         <w:t xml:space="preserve">Lynn, Audrey, Kara E Koehler, LuAnn Judis, Ernest R Chan, Jonathan P Cherry, Stuart Schwartz, Allen Seftel, Patricia A Hunt, and Terry J Hassold. 2002. “Covariation of </w:t>
       </w:r>
@@ -3759,8 +3890,8 @@
       <w:pPr>
         <w:pStyle w:val="Bibliography"/>
       </w:pPr>
-      <w:bookmarkStart w:id="67" w:name="ref-ma2015_cattle"/>
-      <w:bookmarkEnd w:id="66"/>
+      <w:bookmarkStart w:id="86" w:name="ref-ma2015_cattle"/>
+      <w:bookmarkEnd w:id="85"/>
       <w:r>
         <w:t xml:space="preserve">Ma, Li, Jeffrey R O’Connell, Paul M VanRaden, Botong Shen, Abinash Padhi, Chuanyu Sun, Derek M Bickhart, et al. 2015. “Cattle Sex-Specific Recombination and Genetic Control from a Large Pedigree Analysis.” </w:t>
       </w:r>
@@ -3778,8 +3909,8 @@
       <w:pPr>
         <w:pStyle w:val="Bibliography"/>
       </w:pPr>
-      <w:bookmarkStart w:id="68" w:name="ref-ottoPaysuer2019"/>
-      <w:bookmarkEnd w:id="67"/>
+      <w:bookmarkStart w:id="87" w:name="ref-ottoPaysuer2019"/>
+      <w:bookmarkEnd w:id="86"/>
       <w:r>
         <w:t xml:space="preserve">Otto, Sarah P, and Bret A Payseur. 2019. “Crossover Interference: Shedding Light on the Evolution of Recombination.” </w:t>
       </w:r>
@@ -3797,8 +3928,8 @@
       <w:pPr>
         <w:pStyle w:val="Bibliography"/>
       </w:pPr>
-      <w:bookmarkStart w:id="69" w:name="ref-peters_1997"/>
-      <w:bookmarkEnd w:id="68"/>
+      <w:bookmarkStart w:id="88" w:name="ref-peters_1997"/>
+      <w:bookmarkEnd w:id="87"/>
       <w:r>
         <w:t xml:space="preserve">Peters, Antoine HFM, Annemieke W. Plug, Martine J. van Vugt, and Peter De Boer. 1997. “SHORT COMMUNICATIONS A Drying-down Technique for the Spreading of Mammalian Meiocytes from the Male and Female Germline.” </w:t>
       </w:r>
@@ -3816,8 +3947,8 @@
       <w:pPr>
         <w:pStyle w:val="Bibliography"/>
       </w:pPr>
-      <w:bookmarkStart w:id="70" w:name="ref-peterson2019"/>
-      <w:bookmarkEnd w:id="69"/>
+      <w:bookmarkStart w:id="89" w:name="ref-peterson2019"/>
+      <w:bookmarkEnd w:id="88"/>
       <w:r>
         <w:t xml:space="preserve">Peterson, April L, Nathan D Miller, and Bret A Payseur. 2019. “Conservation of the Genome-Wide Recombination Rate in White-Footed Mice.” </w:t>
       </w:r>
@@ -3835,8 +3966,8 @@
       <w:pPr>
         <w:pStyle w:val="Bibliography"/>
       </w:pPr>
-      <w:bookmarkStart w:id="71" w:name="ref-petkov2007"/>
-      <w:bookmarkEnd w:id="70"/>
+      <w:bookmarkStart w:id="90" w:name="ref-petkov2007"/>
+      <w:bookmarkEnd w:id="89"/>
       <w:r>
         <w:t xml:space="preserve">Petkov, Petko M, Karl W Broman, Jin P Szatkiewicz, and Kenneth Paigen. 2007. “Crossover Interference Underlies Sex Differences in Recombination Rates.” </w:t>
       </w:r>
@@ -3854,8 +3985,8 @@
       <w:pPr>
         <w:pStyle w:val="Bibliography"/>
       </w:pPr>
-      <w:bookmarkStart w:id="72" w:name="ref-Ritz2017"/>
-      <w:bookmarkEnd w:id="71"/>
+      <w:bookmarkStart w:id="91" w:name="ref-Ritz2017"/>
+      <w:bookmarkEnd w:id="90"/>
       <w:r>
         <w:t xml:space="preserve">Ritz, Kathryn R, Mohamed AF Noor, and Nadia D Singh. 2017. “Variation in Recombination Rate: Adaptive or Not?” </w:t>
       </w:r>
@@ -3873,8 +4004,8 @@
       <w:pPr>
         <w:pStyle w:val="Bibliography"/>
       </w:pPr>
-      <w:bookmarkStart w:id="73" w:name="ref-samuk2020"/>
-      <w:bookmarkEnd w:id="72"/>
+      <w:bookmarkStart w:id="92" w:name="ref-samuk2020"/>
+      <w:bookmarkEnd w:id="91"/>
       <w:r>
         <w:t xml:space="preserve">Samuk, Kieran, Brenda Manzano-Winkler, Kathryn R Ritz, and Mohamed AF Noor. 2020. “Natural Selection Shapes Variation in Genome-Wide Recombination Rate in Drosophila Pseudoobscura.” </w:t>
       </w:r>
@@ -3892,8 +4023,8 @@
       <w:pPr>
         <w:pStyle w:val="Bibliography"/>
       </w:pPr>
-      <w:bookmarkStart w:id="74" w:name="ref-sardell_sex_2020"/>
-      <w:bookmarkEnd w:id="73"/>
+      <w:bookmarkStart w:id="93" w:name="ref-sardell_sex_2020"/>
+      <w:bookmarkEnd w:id="92"/>
       <w:r>
         <w:t xml:space="preserve">Sardell, Jason M., and Mark Kirkpatrick. 2020. “Sex Differences in the Recombination Landscape.” </w:t>
       </w:r>
@@ -3922,8 +4053,8 @@
       <w:pPr>
         <w:pStyle w:val="Bibliography"/>
       </w:pPr>
-      <w:bookmarkStart w:id="75" w:name="ref-RLRsim"/>
-      <w:bookmarkEnd w:id="74"/>
+      <w:bookmarkStart w:id="94" w:name="ref-RLRsim"/>
+      <w:bookmarkEnd w:id="93"/>
       <w:r>
         <w:t xml:space="preserve">Scheipl, Fabian, Sonja Greven, and Helmut Kuechenhoff. 2008. “Size and Power of Tests for a Zero Random Effect Variance or Polynomial Regression in Additive and Linear Mixed Models.” </w:t>
       </w:r>
@@ -3941,8 +4072,8 @@
       <w:pPr>
         <w:pStyle w:val="Bibliography"/>
       </w:pPr>
-      <w:bookmarkStart w:id="76" w:name="ref-segura2013"/>
-      <w:bookmarkEnd w:id="75"/>
+      <w:bookmarkStart w:id="95" w:name="ref-segura2013"/>
+      <w:bookmarkEnd w:id="94"/>
       <w:r>
         <w:t xml:space="preserve">Segura, Joana, Luca Ferretti, Sebastián Ramos-Onsins, Laia Capilla, Marta Farré, Fernanda Reis, Maria Oliver-Bonet, et al. 2013. “Evolution of Recombination in Eutherian Mammals: Insights into Mechanisms That Affect Recombination Rates and Crossover Interference.” </w:t>
       </w:r>
@@ -3960,8 +4091,8 @@
       <w:pPr>
         <w:pStyle w:val="Bibliography"/>
       </w:pPr>
-      <w:bookmarkStart w:id="77" w:name="ref-Shen2018_cattle"/>
-      <w:bookmarkEnd w:id="76"/>
+      <w:bookmarkStart w:id="96" w:name="ref-Shen2018_cattle"/>
+      <w:bookmarkEnd w:id="95"/>
       <w:r>
         <w:t xml:space="preserve">Shen, Botong, Jicai Jiang, Eyal Seroussi, George E Liu, and Li Ma. 2018. “Characterization of Recombination Features and the Genetic Basis in Multiple Cattle Breeds.” </w:t>
       </w:r>
@@ -3979,8 +4110,8 @@
       <w:pPr>
         <w:pStyle w:val="Bibliography"/>
       </w:pPr>
-      <w:bookmarkStart w:id="78" w:name="ref-So2019"/>
-      <w:bookmarkEnd w:id="77"/>
+      <w:bookmarkStart w:id="97" w:name="ref-So2019"/>
+      <w:bookmarkEnd w:id="96"/>
       <w:r>
         <w:t xml:space="preserve">So, Chun, K Bianka Seres, Anna M Steyer, Eike Mönnich, Dean Clift, Anastasija Pejkovska, Wiebke Möbius, and Melina Schuh. 2019. “A Liquid-Like Spindle Domain Promotes Acentrosomal Spindle Assembly in Mammalian Oocytes.” </w:t>
       </w:r>
@@ -3998,8 +4129,8 @@
       <w:pPr>
         <w:pStyle w:val="Bibliography"/>
       </w:pPr>
-      <w:bookmarkStart w:id="79" w:name="ref-subramanian2014"/>
-      <w:bookmarkEnd w:id="78"/>
+      <w:bookmarkStart w:id="98" w:name="ref-subramanian2014"/>
+      <w:bookmarkEnd w:id="97"/>
       <w:r>
         <w:lastRenderedPageBreak/>
         <w:t xml:space="preserve">Subramanian, Vijayalakshmi V, and Andreas Hochwagen. 2014. “The Meiotic Checkpoint Network: Step-by-Step Through Meiotic Prophase.” </w:t>
@@ -4018,8 +4149,8 @@
       <w:pPr>
         <w:pStyle w:val="Bibliography"/>
       </w:pPr>
-      <w:bookmarkStart w:id="80" w:name="ref-Rstudio"/>
-      <w:bookmarkEnd w:id="79"/>
+      <w:bookmarkStart w:id="99" w:name="ref-Rstudio"/>
+      <w:bookmarkEnd w:id="98"/>
       <w:r>
         <w:t xml:space="preserve">Team, RStudio. 2015. “RStudio: Integrated Development Environment for R.” Boston, MA. </w:t>
       </w:r>
@@ -4039,8 +4170,8 @@
       <w:pPr>
         <w:pStyle w:val="Bibliography"/>
       </w:pPr>
-      <w:bookmarkStart w:id="81" w:name="ref-tease2004"/>
-      <w:bookmarkEnd w:id="80"/>
+      <w:bookmarkStart w:id="100" w:name="ref-tease2004"/>
+      <w:bookmarkEnd w:id="99"/>
       <w:r>
         <w:t xml:space="preserve">Tease, C, and MA Hulten. 2004. “Inter-Sex Variation in Synaptonemal Complex Lengths Largely Determine the Different Recombination Rates in Male and Female Germ Cells.” </w:t>
       </w:r>
@@ -4058,8 +4189,8 @@
       <w:pPr>
         <w:pStyle w:val="Bibliography"/>
       </w:pPr>
-      <w:bookmarkStart w:id="82" w:name="ref-vanVeen2003"/>
-      <w:bookmarkEnd w:id="81"/>
+      <w:bookmarkStart w:id="101" w:name="ref-vanVeen2003"/>
+      <w:bookmarkEnd w:id="100"/>
       <w:r>
         <w:t xml:space="preserve">VanVeen, J Edward, and R Scott Hawley. 2003. “Meiosis: When Even Two Is a Crowd.” </w:t>
       </w:r>
@@ -4077,8 +4208,8 @@
       <w:pPr>
         <w:pStyle w:val="Bibliography"/>
       </w:pPr>
-      <w:bookmarkStart w:id="83" w:name="ref-wang2019_SC"/>
-      <w:bookmarkEnd w:id="82"/>
+      <w:bookmarkStart w:id="102" w:name="ref-wang2019_SC"/>
+      <w:bookmarkEnd w:id="101"/>
       <w:r>
         <w:t xml:space="preserve">Wang, Richard J, Beth L Dumont, Peicheng Jing, and Bret A Payseur. 2019. “A First Genetic Portrait of Synaptonemal Complex Variation.” </w:t>
       </w:r>
@@ -4096,8 +4227,8 @@
       <w:pPr>
         <w:pStyle w:val="Bibliography"/>
       </w:pPr>
-      <w:bookmarkStart w:id="84" w:name="ref-Wang2017island"/>
-      <w:bookmarkEnd w:id="83"/>
+      <w:bookmarkStart w:id="103" w:name="ref-Wang2017island"/>
+      <w:bookmarkEnd w:id="102"/>
       <w:r>
         <w:t xml:space="preserve">Wang, Richard J, and Bret A Payseur. 2017. “Genetics of Genome-Wide Recombination Rate Evolution in Mice from an Isolated Island.” </w:t>
       </w:r>
@@ -4115,8 +4246,8 @@
       <w:pPr>
         <w:pStyle w:val="Bibliography"/>
       </w:pPr>
-      <w:bookmarkStart w:id="85" w:name="ref-wang2017inefficient"/>
-      <w:bookmarkEnd w:id="84"/>
+      <w:bookmarkStart w:id="104" w:name="ref-wang2017inefficient"/>
+      <w:bookmarkEnd w:id="103"/>
       <w:r>
         <w:t xml:space="preserve">Wang, Shunxin, Terry Hassold, Patricia Hunt, Martin A White, Denise Zickler, Nancy Kleckner, and Liangran Zhang. 2017. “Inefficient Crossover Maturation Underlies Elevated Aneuploidy in Human Female Meiosis.” </w:t>
       </w:r>
@@ -4129,10 +4260,8 @@
       <w:r>
         <w:t xml:space="preserve"> 168 (6): 977–89.</w:t>
       </w:r>
-      <w:bookmarkStart w:id="86" w:name="_GoBack"/>
-      <w:bookmarkEnd w:id="42"/>
-      <w:bookmarkEnd w:id="85"/>
-      <w:bookmarkEnd w:id="86"/>
+      <w:bookmarkEnd w:id="61"/>
+      <w:bookmarkEnd w:id="104"/>
     </w:p>
     <w:sectPr>
       <w:pgSz w:w="12240" w:h="15840"/>
@@ -4212,7 +4341,7 @@
       </w:r>
     </w:p>
   </w:comment>
-  <w:comment w:id="10" w:author="Bret Payseur" w:date="2020-06-08T10:49:00Z" w:initials="BP">
+  <w:comment w:id="10" w:author="April Peterson" w:date="2020-06-22T19:00:00Z" w:initials="AP">
     <w:p>
       <w:pPr>
         <w:pStyle w:val="CommentText"/>
@@ -4224,6 +4353,22 @@
         <w:annotationRef/>
       </w:r>
       <w:r>
+        <w:t>Edit is correct</w:t>
+      </w:r>
+    </w:p>
+  </w:comment>
+  <w:comment w:id="11" w:author="Bret Payseur" w:date="2020-06-08T10:49:00Z" w:initials="BP">
+    <w:p>
+      <w:pPr>
+        <w:pStyle w:val="CommentText"/>
+      </w:pPr>
+      <w:r>
+        <w:rPr>
+          <w:rStyle w:val="CommentReference"/>
+        </w:rPr>
+        <w:annotationRef/>
+      </w:r>
+      <w:r>
         <w:t>I don’t understand this sentence</w:t>
       </w:r>
       <w:r>
@@ -4231,7 +4376,7 @@
       </w:r>
     </w:p>
   </w:comment>
-  <w:comment w:id="14" w:author="Bret Payseur" w:date="2020-06-09T14:30:00Z" w:initials="BP">
+  <w:comment w:id="12" w:author="April Peterson" w:date="2020-06-22T19:01:00Z" w:initials="AP">
     <w:p>
       <w:pPr>
         <w:pStyle w:val="CommentText"/>
@@ -4243,11 +4388,27 @@
         <w:annotationRef/>
       </w:r>
       <w:r>
+        <w:t>I shortened</w:t>
+      </w:r>
+    </w:p>
+  </w:comment>
+  <w:comment w:id="16" w:author="Bret Payseur" w:date="2020-06-09T14:30:00Z" w:initials="BP">
+    <w:p>
+      <w:pPr>
+        <w:pStyle w:val="CommentText"/>
+      </w:pPr>
+      <w:r>
+        <w:rPr>
+          <w:rStyle w:val="CommentReference"/>
+        </w:rPr>
+        <w:annotationRef/>
+      </w:r>
+      <w:r>
         <w:t>Double check all p-values and effect size estimates in the Results. We also need a complete list of results as a supplemental file, so reviewers and readers can examine all results for themselves. This file should ideally be in Excel or Word.</w:t>
       </w:r>
     </w:p>
   </w:comment>
-  <w:comment w:id="16" w:author="Bret Payseur" w:date="2020-06-11T08:54:00Z" w:initials="BP">
+  <w:comment w:id="18" w:author="Bret Payseur" w:date="2020-06-11T08:54:00Z" w:initials="BP">
     <w:p>
       <w:pPr>
         <w:pStyle w:val="CommentText"/>
@@ -4263,7 +4424,7 @@
       </w:r>
     </w:p>
   </w:comment>
-  <w:comment w:id="17" w:author="Bret Payseur" w:date="2020-06-09T08:50:00Z" w:initials="BP">
+  <w:comment w:id="19" w:author="April Peterson" w:date="2020-06-22T19:01:00Z" w:initials="AP">
     <w:p>
       <w:pPr>
         <w:pStyle w:val="CommentText"/>
@@ -4275,11 +4436,27 @@
         <w:annotationRef/>
       </w:r>
       <w:r>
+        <w:t>This number includes cast, but cast was not included in the analysis because small sample size.</w:t>
+      </w:r>
+    </w:p>
+  </w:comment>
+  <w:comment w:id="20" w:author="Bret Payseur" w:date="2020-06-09T08:50:00Z" w:initials="BP">
+    <w:p>
+      <w:pPr>
+        <w:pStyle w:val="CommentText"/>
+      </w:pPr>
+      <w:r>
+        <w:rPr>
+          <w:rStyle w:val="CommentReference"/>
+        </w:rPr>
+        <w:annotationRef/>
+      </w:r>
+      <w:r>
         <w:t>I feel like mentioning this particular strain interrupts the flow of the paragraph</w:t>
       </w:r>
     </w:p>
   </w:comment>
-  <w:comment w:id="18" w:author="Bret Payseur" w:date="2020-06-08T11:56:00Z" w:initials="BP">
+  <w:comment w:id="22" w:author="Bret Payseur" w:date="2020-06-08T11:56:00Z" w:initials="BP">
     <w:p>
       <w:pPr>
         <w:pStyle w:val="CommentText"/>
@@ -4295,7 +4472,7 @@
       </w:r>
     </w:p>
   </w:comment>
-  <w:comment w:id="19" w:author="Bret Payseur" w:date="2020-06-11T08:49:00Z" w:initials="BP">
+  <w:comment w:id="23" w:author="Bret Payseur" w:date="2020-06-11T08:49:00Z" w:initials="BP">
     <w:p>
       <w:pPr>
         <w:pStyle w:val="CommentText"/>
@@ -4311,7 +4488,7 @@
       </w:r>
     </w:p>
   </w:comment>
-  <w:comment w:id="20" w:author="Bret Payseur" w:date="2020-06-08T11:59:00Z" w:initials="BP">
+  <w:comment w:id="24" w:author="Bret Payseur" w:date="2020-06-08T11:59:00Z" w:initials="BP">
     <w:p>
       <w:pPr>
         <w:pStyle w:val="CommentText"/>
@@ -4339,7 +4516,7 @@
       </w:r>
     </w:p>
   </w:comment>
-  <w:comment w:id="21" w:author="Bret Payseur" w:date="2020-06-09T14:24:00Z" w:initials="BP">
+  <w:comment w:id="26" w:author="Bret Payseur" w:date="2020-06-09T14:24:00Z" w:initials="BP">
     <w:p>
       <w:pPr>
         <w:pStyle w:val="CommentText"/>
@@ -4355,7 +4532,7 @@
       </w:r>
     </w:p>
   </w:comment>
-  <w:comment w:id="23" w:author="Bret Payseur" w:date="2020-06-11T09:00:00Z" w:initials="BP">
+  <w:comment w:id="27" w:author="April Peterson" w:date="2020-06-22T19:19:00Z" w:initials="AP">
     <w:p>
       <w:pPr>
         <w:pStyle w:val="CommentText"/>
@@ -4367,11 +4544,35 @@
         <w:annotationRef/>
       </w:r>
       <w:r>
+        <w:t xml:space="preserve">I don’t understand what main effect is exactly. </w:t>
+      </w:r>
+    </w:p>
+    <w:p>
+      <w:pPr>
+        <w:pStyle w:val="CommentText"/>
+      </w:pPr>
+      <w:r>
+        <w:t>No main strain effect?</w:t>
+      </w:r>
+    </w:p>
+  </w:comment>
+  <w:comment w:id="29" w:author="Bret Payseur" w:date="2020-06-11T09:00:00Z" w:initials="BP">
+    <w:p>
+      <w:pPr>
+        <w:pStyle w:val="CommentText"/>
+      </w:pPr>
+      <w:r>
+        <w:rPr>
+          <w:rStyle w:val="CommentReference"/>
+        </w:rPr>
+        <w:annotationRef/>
+      </w:r>
+      <w:r>
         <w:t>Recheck all p-values</w:t>
       </w:r>
     </w:p>
   </w:comment>
-  <w:comment w:id="25" w:author="Bret Payseur" w:date="2020-06-08T14:46:00Z" w:initials="BP">
+  <w:comment w:id="31" w:author="Bret Payseur" w:date="2020-06-08T14:46:00Z" w:initials="BP">
     <w:p>
       <w:pPr>
         <w:pStyle w:val="CommentText"/>
@@ -4387,7 +4588,7 @@
       </w:r>
     </w:p>
   </w:comment>
-  <w:comment w:id="27" w:author="Bret Payseur" w:date="2020-06-09T10:35:00Z" w:initials="BP">
+  <w:comment w:id="32" w:author="April Peterson" w:date="2020-06-22T21:52:00Z" w:initials="AP">
     <w:p>
       <w:pPr>
         <w:pStyle w:val="CommentText"/>
@@ -4399,11 +4600,29 @@
         <w:annotationRef/>
       </w:r>
       <w:r>
+        <w:t>Not paired, because there are not the same number of mice</w:t>
+      </w:r>
+      <w:bookmarkStart w:id="33" w:name="_GoBack"/>
+      <w:bookmarkEnd w:id="33"/>
+    </w:p>
+  </w:comment>
+  <w:comment w:id="35" w:author="Bret Payseur" w:date="2020-06-09T10:35:00Z" w:initials="BP">
+    <w:p>
+      <w:pPr>
+        <w:pStyle w:val="CommentText"/>
+      </w:pPr>
+      <w:r>
+        <w:rPr>
+          <w:rStyle w:val="CommentReference"/>
+        </w:rPr>
+        <w:annotationRef/>
+      </w:r>
+      <w:r>
         <w:t>I don’t have a Figure 5, and I don’t see this result depicted in another figure</w:t>
       </w:r>
     </w:p>
   </w:comment>
-  <w:comment w:id="28" w:author="Bret Payseur" w:date="2020-06-09T10:44:00Z" w:initials="BP">
+  <w:comment w:id="36" w:author="Bret Payseur" w:date="2020-06-09T10:44:00Z" w:initials="BP">
     <w:p>
       <w:pPr>
         <w:pStyle w:val="CommentText"/>
@@ -4428,7 +4647,7 @@
       </w:r>
     </w:p>
   </w:comment>
-  <w:comment w:id="31" w:author="Bret Payseur" w:date="2020-06-08T16:29:00Z" w:initials="BP">
+  <w:comment w:id="39" w:author="Bret Payseur" w:date="2020-06-08T16:29:00Z" w:initials="BP">
     <w:p>
       <w:pPr>
         <w:pStyle w:val="CommentText"/>
@@ -4444,7 +4663,7 @@
       </w:r>
     </w:p>
   </w:comment>
-  <w:comment w:id="33" w:author="Bret Payseur" w:date="2020-06-08T16:33:00Z" w:initials="BP">
+  <w:comment w:id="44" w:author="Bret Payseur" w:date="2020-06-08T16:33:00Z" w:initials="BP">
     <w:p>
       <w:pPr>
         <w:pStyle w:val="CommentText"/>
@@ -4460,7 +4679,7 @@
       </w:r>
     </w:p>
   </w:comment>
-  <w:comment w:id="34" w:author="Bret Payseur" w:date="2020-06-10T12:52:00Z" w:initials="BP">
+  <w:comment w:id="45" w:author="April Peterson" w:date="2020-06-22T21:37:00Z" w:initials="AP">
     <w:p>
       <w:pPr>
         <w:pStyle w:val="CommentText"/>
@@ -4472,11 +4691,27 @@
         <w:annotationRef/>
       </w:r>
       <w:r>
+        <w:t>SC length isn’t mentioned.</w:t>
+      </w:r>
+    </w:p>
+  </w:comment>
+  <w:comment w:id="52" w:author="Bret Payseur" w:date="2020-06-10T12:52:00Z" w:initials="BP">
+    <w:p>
+      <w:pPr>
+        <w:pStyle w:val="CommentText"/>
+      </w:pPr>
+      <w:r>
+        <w:rPr>
+          <w:rStyle w:val="CommentReference"/>
+        </w:rPr>
+        <w:annotationRef/>
+      </w:r>
+      <w:r>
         <w:t>Shall we rephrase this sentence to minimize redundancy with points made in the previous paragraph?</w:t>
       </w:r>
     </w:p>
   </w:comment>
-  <w:comment w:id="35" w:author="Bret Payseur" w:date="2020-06-08T16:54:00Z" w:initials="BP">
+  <w:comment w:id="53" w:author="Bret Payseur" w:date="2020-06-08T16:54:00Z" w:initials="BP">
     <w:p>
       <w:pPr>
         <w:pStyle w:val="CommentText"/>
@@ -4501,7 +4736,7 @@
       </w:r>
     </w:p>
   </w:comment>
-  <w:comment w:id="36" w:author="Bret Payseur" w:date="2020-06-08T16:55:00Z" w:initials="BP">
+  <w:comment w:id="54" w:author="Bret Payseur" w:date="2020-06-08T16:55:00Z" w:initials="BP">
     <w:p>
       <w:pPr>
         <w:pStyle w:val="CommentText"/>
@@ -4517,7 +4752,7 @@
       </w:r>
     </w:p>
   </w:comment>
-  <w:comment w:id="37" w:author="Bret Payseur" w:date="2020-06-10T15:28:00Z" w:initials="BP">
+  <w:comment w:id="55" w:author="April Peterson" w:date="2020-06-22T21:45:00Z" w:initials="AP">
     <w:p>
       <w:pPr>
         <w:pStyle w:val="CommentText"/>
@@ -4528,12 +4763,25 @@
         </w:rPr>
         <w:annotationRef/>
       </w:r>
+    </w:p>
+  </w:comment>
+  <w:comment w:id="56" w:author="Bret Payseur" w:date="2020-06-10T15:28:00Z" w:initials="BP">
+    <w:p>
+      <w:pPr>
+        <w:pStyle w:val="CommentText"/>
+      </w:pPr>
+      <w:r>
+        <w:rPr>
+          <w:rStyle w:val="CommentReference"/>
+        </w:rPr>
+        <w:annotationRef/>
+      </w:r>
       <w:r>
         <w:t>I feel like this phrase makes it sound like the difference is environmental</w:t>
       </w:r>
     </w:p>
   </w:comment>
-  <w:comment w:id="38" w:author="Bret Payseur" w:date="2020-06-08T17:05:00Z" w:initials="BP">
+  <w:comment w:id="57" w:author="Bret Payseur" w:date="2020-06-08T17:05:00Z" w:initials="BP">
     <w:p>
       <w:pPr>
         <w:pStyle w:val="CommentText"/>
@@ -4549,7 +4797,7 @@
       </w:r>
     </w:p>
   </w:comment>
-  <w:comment w:id="39" w:author="Bret Payseur" w:date="2020-06-10T15:36:00Z" w:initials="BP">
+  <w:comment w:id="58" w:author="Bret Payseur" w:date="2020-06-10T15:36:00Z" w:initials="BP">
     <w:p>
       <w:pPr>
         <w:pStyle w:val="CommentText"/>
@@ -4570,30 +4818,37 @@
 
 <file path=word/commentsExtended.xml><?xml version="1.0" encoding="utf-8"?>
 <w15:commentsEx xmlns:wpc="http://schemas.microsoft.com/office/word/2010/wordprocessingCanvas" xmlns:mc="http://schemas.openxmlformats.org/markup-compatibility/2006" xmlns:o="urn:schemas-microsoft-com:office:office" xmlns:r="http://schemas.openxmlformats.org/officeDocument/2006/relationships" xmlns:m="http://schemas.openxmlformats.org/officeDocument/2006/math" xmlns:v="urn:schemas-microsoft-com:vml" xmlns:wp14="http://schemas.microsoft.com/office/word/2010/wordprocessingDrawing" xmlns:wp="http://schemas.openxmlformats.org/drawingml/2006/wordprocessingDrawing" xmlns:w10="urn:schemas-microsoft-com:office:word" xmlns:w="http://schemas.openxmlformats.org/wordprocessingml/2006/main" xmlns:w14="http://schemas.microsoft.com/office/word/2010/wordml" xmlns:w15="http://schemas.microsoft.com/office/word/2012/wordml" xmlns:wpg="http://schemas.microsoft.com/office/word/2010/wordprocessingGroup" xmlns:wpi="http://schemas.microsoft.com/office/word/2010/wordprocessingInk" xmlns:wne="http://schemas.microsoft.com/office/word/2006/wordml" xmlns:wps="http://schemas.microsoft.com/office/word/2010/wordprocessingShape" mc:Ignorable="w14 w15 wp14">
-  <w15:commentEx w15:paraId="14DAE597" w15:done="0"/>
-  <w15:commentEx w15:paraId="6FDF4DF9" w15:done="0"/>
-  <w15:commentEx w15:paraId="20A89A7B" w15:done="0"/>
-  <w15:commentEx w15:paraId="1D165311" w15:done="0"/>
-  <w15:commentEx w15:paraId="79E97F4C" w15:done="0"/>
-  <w15:commentEx w15:paraId="51409AC8" w15:done="0"/>
-  <w15:commentEx w15:paraId="30AD28C0" w15:done="0"/>
-  <w15:commentEx w15:paraId="376DA2AC" w15:done="0"/>
-  <w15:commentEx w15:paraId="6F3D6EC7" w15:done="0"/>
-  <w15:commentEx w15:paraId="5F7181F6" w15:done="0"/>
+  <w15:commentEx w15:paraId="14DAE597" w15:done="1"/>
+  <w15:commentEx w15:paraId="6FDF4DF9" w15:done="1"/>
+  <w15:commentEx w15:paraId="18486D71" w15:done="1"/>
+  <w15:commentEx w15:paraId="1D165311" w15:done="1"/>
+  <w15:commentEx w15:paraId="02DA09BB" w15:paraIdParent="1D165311" w15:done="1"/>
+  <w15:commentEx w15:paraId="79E97F4C" w15:done="1"/>
+  <w15:commentEx w15:paraId="19A6173A" w15:paraIdParent="79E97F4C" w15:done="1"/>
+  <w15:commentEx w15:paraId="51409AC8" w15:done="1"/>
+  <w15:commentEx w15:paraId="30AD28C0" w15:done="1"/>
+  <w15:commentEx w15:paraId="31587437" w15:paraIdParent="30AD28C0" w15:done="1"/>
+  <w15:commentEx w15:paraId="376DA2AC" w15:done="1"/>
+  <w15:commentEx w15:paraId="6F3D6EC7" w15:done="1"/>
+  <w15:commentEx w15:paraId="5F7181F6" w15:done="1"/>
   <w15:commentEx w15:paraId="59AC4CB7" w15:done="0"/>
   <w15:commentEx w15:paraId="3C13B146" w15:done="0"/>
-  <w15:commentEx w15:paraId="734BA422" w15:done="0"/>
+  <w15:commentEx w15:paraId="78F99C33" w15:paraIdParent="3C13B146" w15:done="0"/>
+  <w15:commentEx w15:paraId="734BA422" w15:done="1"/>
   <w15:commentEx w15:paraId="7C77B1ED" w15:done="0"/>
-  <w15:commentEx w15:paraId="680B18E6" w15:done="0"/>
+  <w15:commentEx w15:paraId="174D73EF" w15:paraIdParent="7C77B1ED" w15:done="0"/>
+  <w15:commentEx w15:paraId="680B18E6" w15:done="1"/>
   <w15:commentEx w15:paraId="0605FA65" w15:done="0"/>
-  <w15:commentEx w15:paraId="3F1D92F5" w15:done="0"/>
+  <w15:commentEx w15:paraId="3F1D92F5" w15:done="1"/>
   <w15:commentEx w15:paraId="2B77B53D" w15:done="0"/>
+  <w15:commentEx w15:paraId="77A5D35B" w15:paraIdParent="2B77B53D" w15:done="0"/>
   <w15:commentEx w15:paraId="20AD2176" w15:done="0"/>
-  <w15:commentEx w15:paraId="58B220AF" w15:done="0"/>
-  <w15:commentEx w15:paraId="2A14FF57" w15:done="0"/>
-  <w15:commentEx w15:paraId="1860D52D" w15:done="0"/>
-  <w15:commentEx w15:paraId="423BD309" w15:done="0"/>
-  <w15:commentEx w15:paraId="3C1B9E72" w15:done="0"/>
+  <w15:commentEx w15:paraId="58B220AF" w15:done="1"/>
+  <w15:commentEx w15:paraId="2A14FF57" w15:done="1"/>
+  <w15:commentEx w15:paraId="12A9A796" w15:paraIdParent="2A14FF57" w15:done="1"/>
+  <w15:commentEx w15:paraId="1860D52D" w15:done="1"/>
+  <w15:commentEx w15:paraId="423BD309" w15:done="1"/>
+  <w15:commentEx w15:paraId="3C1B9E72" w15:done="1"/>
 </w15:commentsEx>
 </file>
 
@@ -5394,6 +5649,12 @@
     <w:semiHidden/>
     <w:unhideWhenUsed/>
   </w:style>
+  <w:style w:type="numbering" w:customStyle="1" w:styleId="ListNo0">
+    <w:name w:val="List No"/>
+    <w:uiPriority w:val="99"/>
+    <w:semiHidden/>
+    <w:unhideWhenUsed/>
+  </w:style>
   <w:style w:type="paragraph" w:styleId="BodyText">
     <w:name w:val="Body Text"/>
     <w:basedOn w:val="Normal"/>

</xml_diff>

<commit_message>
adding more DOIs to refs
</commit_message>
<xml_diff>
--- a/APeterson_MS_v2_BP_acceptALL.docx
+++ b/APeterson_MS_v2_BP_acceptALL.docx
@@ -1788,6 +1788,11 @@
       <w:r>
         <w:t>^{-8}).</w:t>
       </w:r>
+      <w:ins w:id="33" w:author="April Peterson" w:date="2020-06-22T21:53:00Z">
+        <w:r>
+          <w:t xml:space="preserve"> </w:t>
+        </w:r>
+      </w:ins>
     </w:p>
     <w:p>
       <w:pPr>
@@ -1803,7 +1808,12 @@
         <w:t>norm</w:t>
       </w:r>
       <w:r>
-        <w:t xml:space="preserve">) than females in seven out of eight strains (t-tests; p &lt; 0.05), with only </w:t>
+        <w:t xml:space="preserve">) than females </w:t>
+      </w:r>
+      <w:bookmarkStart w:id="34" w:name="_GoBack"/>
+      <w:bookmarkEnd w:id="34"/>
+      <w:r>
+        <w:t xml:space="preserve">in seven out of eight strains (t-tests; p &lt; 0.05), with only </w:t>
       </w:r>
       <w:r>
         <w:rPr>
@@ -1901,11 +1911,11 @@
       <w:pPr>
         <w:pStyle w:val="Heading2"/>
       </w:pPr>
-      <w:bookmarkStart w:id="34" w:name="X8ce7e5bd8caf09821799fb34b722f61c3f51871"/>
+      <w:bookmarkStart w:id="35" w:name="X8ce7e5bd8caf09821799fb34b722f61c3f51871"/>
       <w:r>
         <w:t>Evolution of genome-wide recombination rate is dispersed across bivalents, associated with double-strand break number, and connected to crossover interference</w:t>
       </w:r>
-      <w:bookmarkEnd w:id="34"/>
+      <w:bookmarkEnd w:id="35"/>
     </w:p>
     <w:p>
       <w:pPr>
@@ -2254,16 +2264,16 @@
       <w:r>
         <w:t xml:space="preserve">otal SC length only partially differentiates high-recombination strains from low-recombination strains </w:t>
       </w:r>
-      <w:commentRangeStart w:id="35"/>
+      <w:commentRangeStart w:id="36"/>
       <w:r>
         <w:t>(Figure 5)</w:t>
       </w:r>
-      <w:commentRangeEnd w:id="35"/>
+      <w:commentRangeEnd w:id="36"/>
       <w:r>
         <w:rPr>
           <w:rStyle w:val="CommentReference"/>
         </w:rPr>
-        <w:commentReference w:id="35"/>
+        <w:commentReference w:id="36"/>
       </w:r>
       <w:r>
         <w:t xml:space="preserve">. Whereas high-recombination strains as a group have significantly greater total SC length than low-recombination strains (t-test; p = 0.01), separate tests within subspecies show that the two strain categories differ within </w:t>
@@ -2423,16 +2433,16 @@
       <w:r>
         <w:t xml:space="preserve"> </w:t>
       </w:r>
-      <w:commentRangeStart w:id="36"/>
+      <w:commentRangeStart w:id="37"/>
       <w:r>
         <w:t>( )</w:t>
       </w:r>
-      <w:commentRangeEnd w:id="36"/>
+      <w:commentRangeEnd w:id="37"/>
       <w:r>
         <w:rPr>
           <w:rStyle w:val="CommentReference"/>
         </w:rPr>
-        <w:commentReference w:id="36"/>
+        <w:commentReference w:id="37"/>
       </w:r>
       <w:r>
         <w:t>, these two strains do not differ in MLH1 count. These results show that evolution of crossover position on chromosomes with single crossovers is decoupled from evolution of the genome-wide recombination rate, at least at this scale of resolution.</w:t>
@@ -2716,7 +2726,7 @@
           <w:szCs w:val="32"/>
         </w:rPr>
       </w:pPr>
-      <w:bookmarkStart w:id="37" w:name="X3cbd3c65707d273c7e6eec56bf888b5d1e8bf03"/>
+      <w:bookmarkStart w:id="38" w:name="X3cbd3c65707d273c7e6eec56bf888b5d1e8bf03"/>
       <w:r>
         <w:br w:type="page"/>
       </w:r>
@@ -2725,13 +2735,13 @@
       <w:pPr>
         <w:pStyle w:val="Heading1"/>
       </w:pPr>
-      <w:bookmarkStart w:id="38" w:name="discussion"/>
-      <w:bookmarkEnd w:id="37"/>
+      <w:bookmarkStart w:id="39" w:name="discussion"/>
+      <w:bookmarkEnd w:id="38"/>
       <w:r>
         <w:lastRenderedPageBreak/>
         <w:t>D</w:t>
       </w:r>
-      <w:bookmarkEnd w:id="38"/>
+      <w:bookmarkEnd w:id="39"/>
       <w:r>
         <w:t>ISCUSSION</w:t>
       </w:r>
@@ -2750,7 +2760,7 @@
         <w:rPr>
           <w:rStyle w:val="CommentReference"/>
         </w:rPr>
-        <w:commentReference w:id="39"/>
+        <w:commentReference w:id="40"/>
       </w:r>
       <w:r>
         <w:t xml:space="preserve">. These disparities are remarkable given that recombination rates for the two sexes were measured in </w:t>
@@ -2828,15 +2838,6 @@
       </w:r>
       <w:r>
         <w:t xml:space="preserve">y affect females and males at any step in the recombination pathway. </w:t>
-      </w:r>
-      <w:r>
-        <w:rPr>
-          <w:b/>
-          <w:rPrChange w:id="40" w:author="April Peterson" w:date="2020-06-22T21:36:00Z">
-            <w:rPr/>
-          </w:rPrChange>
-        </w:rPr>
-        <w:t>Although our DMC1 profiling was limited to males from a small number of strains (for practical reasons)</w:t>
       </w:r>
       <w:r>
         <w:rPr>
@@ -2845,7 +2846,7 @@
             <w:rPr/>
           </w:rPrChange>
         </w:rPr>
-        <w:t>,</w:t>
+        <w:t>Although our DMC1 profiling was limited to males from a small number of strains (for practical reasons)</w:t>
       </w:r>
       <w:r>
         <w:rPr>
@@ -2854,34 +2855,34 @@
             <w:rPr/>
           </w:rPrChange>
         </w:rPr>
+        <w:t>,</w:t>
+      </w:r>
+      <w:r>
+        <w:rPr>
+          <w:b/>
+          <w:rPrChange w:id="43" w:author="April Peterson" w:date="2020-06-22T21:36:00Z">
+            <w:rPr/>
+          </w:rPrChange>
+        </w:rPr>
         <w:t xml:space="preserve"> </w:t>
       </w:r>
       <w:r>
         <w:rPr>
           <w:rStyle w:val="CommentReference"/>
           <w:b/>
-          <w:rPrChange w:id="43" w:author="April Peterson" w:date="2020-06-22T21:36:00Z">
+          <w:rPrChange w:id="44" w:author="April Peterson" w:date="2020-06-22T21:36:00Z">
             <w:rPr>
               <w:rStyle w:val="CommentReference"/>
             </w:rPr>
           </w:rPrChange>
         </w:rPr>
-        <w:commentReference w:id="44"/>
+        <w:commentReference w:id="45"/>
       </w:r>
       <w:r>
         <w:rPr>
           <w:rStyle w:val="CommentReference"/>
         </w:rPr>
-        <w:commentReference w:id="45"/>
-      </w:r>
-      <w:r>
-        <w:rPr>
-          <w:b/>
-          <w:rPrChange w:id="46" w:author="April Peterson" w:date="2020-06-22T21:36:00Z">
-            <w:rPr/>
-          </w:rPrChange>
-        </w:rPr>
-        <w:t xml:space="preserve">our findings suggest that mutations that determine </w:t>
+        <w:commentReference w:id="46"/>
       </w:r>
       <w:r>
         <w:rPr>
@@ -2890,7 +2891,7 @@
             <w:rPr/>
           </w:rPrChange>
         </w:rPr>
-        <w:t xml:space="preserve">the </w:t>
+        <w:t xml:space="preserve">our findings suggest that mutations that determine </w:t>
       </w:r>
       <w:r>
         <w:rPr>
@@ -2899,7 +2900,7 @@
             <w:rPr/>
           </w:rPrChange>
         </w:rPr>
-        <w:t>number of double-strand breaks contribute to sex-specific evolution in the recombination rate.</w:t>
+        <w:t xml:space="preserve">the </w:t>
       </w:r>
       <w:r>
         <w:rPr>
@@ -2908,7 +2909,7 @@
             <w:rPr/>
           </w:rPrChange>
         </w:rPr>
-        <w:t xml:space="preserve"> A study of two classical inbred strains and one wild-derived inbred strain of house mice also found a positive association between crossover number and double-strand break number </w:t>
+        <w:t>number of double-strand breaks contribute to sex-specific evolution in the recombination rate.</w:t>
       </w:r>
       <w:r>
         <w:rPr>
@@ -2917,7 +2918,7 @@
             <w:rPr/>
           </w:rPrChange>
         </w:rPr>
-        <w:t xml:space="preserve">in males </w:t>
+        <w:t xml:space="preserve"> A study of two classical inbred strains and one wild-derived inbred strain of house mice also found a positive association between crossover number and double-strand break number </w:t>
       </w:r>
       <w:r>
         <w:rPr>
@@ -2926,6 +2927,15 @@
             <w:rPr/>
           </w:rPrChange>
         </w:rPr>
+        <w:t xml:space="preserve">in males </w:t>
+      </w:r>
+      <w:r>
+        <w:rPr>
+          <w:b/>
+          <w:rPrChange w:id="52" w:author="April Peterson" w:date="2020-06-22T21:36:00Z">
+            <w:rPr/>
+          </w:rPrChange>
+        </w:rPr>
         <w:t>(Baier et al. 2014).</w:t>
       </w:r>
     </w:p>
@@ -3043,21 +3053,21 @@
       <w:r>
         <w:t xml:space="preserve">Our SAC model is consistent with other features of our data. We showed that widespread sex differences in broad-scale crossover positioning (Sardell and Kirkpatrick 2020) apply across house mice, even in lineages where the direction of heterochiasmy is reversed. </w:t>
       </w:r>
-      <w:commentRangeStart w:id="52"/>
+      <w:commentRangeStart w:id="53"/>
       <w:r>
         <w:t>The number and placement of crossovers affects the area of sister chromosome cohesion distal to crossovers which needs to be released for the first reductional chromosome segregation</w:t>
       </w:r>
-      <w:commentRangeEnd w:id="52"/>
+      <w:commentRangeEnd w:id="53"/>
       <w:r>
         <w:rPr>
           <w:rStyle w:val="CommentReference"/>
         </w:rPr>
-        <w:commentReference w:id="52"/>
+        <w:commentReference w:id="53"/>
       </w:r>
       <w:r>
         <w:t xml:space="preserve"> (</w:t>
       </w:r>
-      <w:commentRangeStart w:id="53"/>
+      <w:commentRangeStart w:id="54"/>
       <w:r>
         <w:t>VanVeen and Hawley 2003</w:t>
       </w:r>
@@ -3082,34 +3092,34 @@
       <w:r>
         <w:t>12</w:t>
       </w:r>
-      <w:commentRangeEnd w:id="53"/>
+      <w:commentRangeEnd w:id="54"/>
       <w:r>
         <w:rPr>
           <w:rStyle w:val="CommentReference"/>
         </w:rPr>
-        <w:commentReference w:id="53"/>
+        <w:commentReference w:id="54"/>
       </w:r>
       <w:r>
         <w:t>). Faster spermatogenesis may select for synchronization of the separation across all homologs within the cell (</w:t>
       </w:r>
-      <w:commentRangeStart w:id="54"/>
       <w:commentRangeStart w:id="55"/>
+      <w:commentRangeStart w:id="56"/>
       <w:r>
         <w:t xml:space="preserve">Kudo </w:t>
       </w:r>
-      <w:commentRangeEnd w:id="54"/>
+      <w:commentRangeEnd w:id="55"/>
       <w:r>
         <w:rPr>
           <w:rStyle w:val="CommentReference"/>
         </w:rPr>
-        <w:commentReference w:id="54"/>
-      </w:r>
-      <w:commentRangeEnd w:id="55"/>
+        <w:commentReference w:id="55"/>
+      </w:r>
+      <w:commentRangeEnd w:id="56"/>
       <w:r>
         <w:rPr>
           <w:rStyle w:val="CommentReference"/>
         </w:rPr>
-        <w:commentReference w:id="55"/>
+        <w:commentReference w:id="56"/>
       </w:r>
       <w:r>
         <w:t>)</w:t>
@@ -3177,7 +3187,7 @@
         <w:rPr>
           <w:rStyle w:val="CommentReference"/>
         </w:rPr>
-        <w:commentReference w:id="56"/>
+        <w:commentReference w:id="57"/>
       </w:r>
       <w:r>
         <w:t>populations of</w:t>
@@ -3271,16 +3281,16 @@
       <w:r>
         <w:t xml:space="preserve"> </w:t>
       </w:r>
-      <w:commentRangeStart w:id="57"/>
+      <w:commentRangeStart w:id="58"/>
       <w:r>
         <w:t xml:space="preserve">the sparser recombination landscape </w:t>
       </w:r>
-      <w:commentRangeEnd w:id="57"/>
+      <w:commentRangeEnd w:id="58"/>
       <w:r>
         <w:rPr>
           <w:rStyle w:val="CommentReference"/>
         </w:rPr>
-        <w:commentReference w:id="57"/>
+        <w:commentReference w:id="58"/>
       </w:r>
       <w:r>
         <w:t>to sex differences in the crossover repair pathway (S. Wang et al. 2017).</w:t>
@@ -3302,16 +3312,16 @@
       <w:r>
         <w:t xml:space="preserve"> </w:t>
       </w:r>
-      <w:commentRangeStart w:id="58"/>
+      <w:commentRangeStart w:id="59"/>
       <w:r>
         <w:t>(REF)</w:t>
       </w:r>
-      <w:commentRangeEnd w:id="58"/>
+      <w:commentRangeEnd w:id="59"/>
       <w:r>
         <w:rPr>
           <w:rStyle w:val="CommentReference"/>
         </w:rPr>
-        <w:commentReference w:id="58"/>
+        <w:commentReference w:id="59"/>
       </w:r>
       <w:r>
         <w:t xml:space="preserve">, our approach likely underestimated genome-wide recombination rates. Evolution of the number of non-interfering crossovers is a topic worth examining. A second limitation is that our investigation of crossover </w:t>
@@ -3373,7 +3383,7 @@
           <w:szCs w:val="32"/>
         </w:rPr>
       </w:pPr>
-      <w:bookmarkStart w:id="59" w:name="references"/>
+      <w:bookmarkStart w:id="60" w:name="references"/>
       <w:r>
         <w:br w:type="page"/>
       </w:r>
@@ -3390,14 +3400,14 @@
       <w:r>
         <w:t>REFERENCES</w:t>
       </w:r>
-      <w:bookmarkEnd w:id="59"/>
+      <w:bookmarkEnd w:id="60"/>
     </w:p>
     <w:p>
       <w:pPr>
         <w:pStyle w:val="Bibliography"/>
       </w:pPr>
-      <w:bookmarkStart w:id="60" w:name="ref-anderson1999"/>
-      <w:bookmarkStart w:id="61" w:name="refs"/>
+      <w:bookmarkStart w:id="61" w:name="ref-anderson1999"/>
+      <w:bookmarkStart w:id="62" w:name="refs"/>
       <w:r>
         <w:t xml:space="preserve">Anderson, Lorinda K, Aaron Reeves, Lisa M Webb, and Terry Ashley. 1999. “Distribution of Crossing over on Mouse Synaptonemal Complexes Using Immunofluorescent Localization of Mlh1 Protein.” </w:t>
       </w:r>
@@ -3415,8 +3425,8 @@
       <w:pPr>
         <w:pStyle w:val="Bibliography"/>
       </w:pPr>
-      <w:bookmarkStart w:id="62" w:name="ref-baier2014"/>
-      <w:bookmarkEnd w:id="60"/>
+      <w:bookmarkStart w:id="63" w:name="ref-baier2014"/>
+      <w:bookmarkEnd w:id="61"/>
       <w:r>
         <w:t xml:space="preserve">Baier, Brian, Patricia Hunt, Karl W Broman, and Terry Hassold. 2014. “Variation in Genome-Wide Levels of Meiotic Recombination Is Established at the Onset of Prophase in Mammalian Males.” </w:t>
       </w:r>
@@ -3434,8 +3444,8 @@
       <w:pPr>
         <w:pStyle w:val="Bibliography"/>
       </w:pPr>
-      <w:bookmarkStart w:id="63" w:name="ref-lme4"/>
-      <w:bookmarkEnd w:id="62"/>
+      <w:bookmarkStart w:id="64" w:name="ref-lme4"/>
+      <w:bookmarkEnd w:id="63"/>
       <w:r>
         <w:t xml:space="preserve">Bates, Douglas, Martin Mächler, Ben Bolker, and Steve Walker. 2015. “Fitting Linear Mixed-Effects Models Using lme4.” </w:t>
       </w:r>
@@ -3464,8 +3474,8 @@
       <w:pPr>
         <w:pStyle w:val="Bibliography"/>
       </w:pPr>
-      <w:bookmarkStart w:id="64" w:name="ref-brandvain2012scrambling"/>
-      <w:bookmarkEnd w:id="63"/>
+      <w:bookmarkStart w:id="65" w:name="ref-brandvain2012scrambling"/>
+      <w:bookmarkEnd w:id="64"/>
       <w:r>
         <w:t xml:space="preserve">Brandvain, Yaniv, and Graham Coop. 2012. “Scrambling Eggs: Meiotic Drive and the Evolution of Female Recombination Rates.” </w:t>
       </w:r>
@@ -3483,8 +3493,8 @@
       <w:pPr>
         <w:pStyle w:val="Bibliography"/>
       </w:pPr>
-      <w:bookmarkStart w:id="65" w:name="ref-DapperPayseur2017"/>
-      <w:bookmarkEnd w:id="64"/>
+      <w:bookmarkStart w:id="66" w:name="ref-DapperPayseur2017"/>
+      <w:bookmarkEnd w:id="65"/>
       <w:r>
         <w:t xml:space="preserve">Dapper, Amy L, and Bret A Payseur. 2017. “Connecting Theory and Data to Understand Recombination Rate Evolution.” </w:t>
       </w:r>
@@ -3502,8 +3512,8 @@
       <w:pPr>
         <w:pStyle w:val="Bibliography"/>
       </w:pPr>
-      <w:bookmarkStart w:id="66" w:name="ref-dumont2011"/>
-      <w:bookmarkEnd w:id="65"/>
+      <w:bookmarkStart w:id="67" w:name="ref-dumont2011"/>
+      <w:bookmarkEnd w:id="66"/>
       <w:r>
         <w:t xml:space="preserve">Dumont, Beth L, and Bret A Payseur. 2011. “Genetic Analysis of Genome-Scale Recombination Rate Evolution in House Mice.” </w:t>
       </w:r>
@@ -3521,8 +3531,8 @@
       <w:pPr>
         <w:pStyle w:val="Bibliography"/>
       </w:pPr>
-      <w:bookmarkStart w:id="67" w:name="ref-dumontDesai2012"/>
-      <w:bookmarkEnd w:id="66"/>
+      <w:bookmarkStart w:id="68" w:name="ref-dumontDesai2012"/>
+      <w:bookmarkEnd w:id="67"/>
       <w:r>
         <w:t xml:space="preserve">Dumont, Julien, and Arshad Desai. 2012. “Acentrosomal Spindle Assembly and Chromosome Segregation During Oocyte Meiosis.” </w:t>
       </w:r>
@@ -3540,8 +3550,8 @@
       <w:pPr>
         <w:pStyle w:val="Bibliography"/>
       </w:pPr>
-      <w:bookmarkStart w:id="68" w:name="ref-fledel2011"/>
-      <w:bookmarkEnd w:id="67"/>
+      <w:bookmarkStart w:id="69" w:name="ref-fledel2011"/>
+      <w:bookmarkEnd w:id="68"/>
       <w:r>
         <w:t xml:space="preserve">Fledel-Alon, Adi, Ellen Miranda Leffler, Yongtao Guan, Matthew Stephens, Graham Coop, and Molly Przeworski. 2011. “Variation in Human Recombination Rates and Its Genetic Determinants.” </w:t>
       </w:r>
@@ -3559,8 +3569,8 @@
       <w:pPr>
         <w:pStyle w:val="Bibliography"/>
       </w:pPr>
-      <w:bookmarkStart w:id="69" w:name="ref-goldstein1993"/>
-      <w:bookmarkEnd w:id="68"/>
+      <w:bookmarkStart w:id="70" w:name="ref-goldstein1993"/>
+      <w:bookmarkEnd w:id="69"/>
       <w:r>
         <w:t xml:space="preserve">Goldstein, David B, Aviv Bergman, and Marcus W Feldman. 1993. “The Evolution of Interference: Reduction of Recombination Among Three Loci.” </w:t>
       </w:r>
@@ -3578,8 +3588,8 @@
       <w:pPr>
         <w:pStyle w:val="Bibliography"/>
       </w:pPr>
-      <w:bookmarkStart w:id="70" w:name="ref-gruhn2013"/>
-      <w:bookmarkEnd w:id="69"/>
+      <w:bookmarkStart w:id="71" w:name="ref-gruhn2013"/>
+      <w:bookmarkEnd w:id="70"/>
       <w:r>
         <w:t xml:space="preserve">Gruhn, Jennifer R, Carmen Rubio, Karl W Broman, Patricia A Hunt, and Terry Hassold. 2013. “Cytological Studies of Human Meiosis: Sex-Specific Differences in Recombination Originate at, or Prior to, Establishment of Double-Strand Breaks.” </w:t>
       </w:r>
@@ -3597,8 +3607,8 @@
       <w:pPr>
         <w:pStyle w:val="Bibliography"/>
       </w:pPr>
-      <w:bookmarkStart w:id="71" w:name="ref-haenel2018"/>
-      <w:bookmarkEnd w:id="70"/>
+      <w:bookmarkStart w:id="72" w:name="ref-haenel2018"/>
+      <w:bookmarkEnd w:id="71"/>
       <w:r>
         <w:t xml:space="preserve">Haenel, Quiterie, Telma G Laurentino, Marius Roesti, and Daniel Berner. 2018. “Meta-Analysis of Chromosome-Scale Crossover Rate Variation in Eukaryotes and Its Significance to Evolutionary Genomics.” </w:t>
       </w:r>
@@ -3616,8 +3626,8 @@
       <w:pPr>
         <w:pStyle w:val="Bibliography"/>
       </w:pPr>
-      <w:bookmarkStart w:id="72" w:name="ref-halldorsson2019"/>
-      <w:bookmarkEnd w:id="71"/>
+      <w:bookmarkStart w:id="73" w:name="ref-halldorsson2019"/>
+      <w:bookmarkEnd w:id="72"/>
       <w:r>
         <w:t xml:space="preserve">Halldorsson, Bjarni V, Gunnar Palsson, Olafur A Stefansson, Hakon Jonsson, Marteinn T Hardarson, Hannes P Eggertsson, Bjarni Gunnarsson, et al. 2019. “Characterizing Mutagenic </w:t>
       </w:r>
@@ -3639,8 +3649,8 @@
       <w:pPr>
         <w:pStyle w:val="Bibliography"/>
       </w:pPr>
-      <w:bookmarkStart w:id="73" w:name="ref-holloway2008mus81"/>
-      <w:bookmarkEnd w:id="72"/>
+      <w:bookmarkStart w:id="74" w:name="ref-holloway2008mus81"/>
+      <w:bookmarkEnd w:id="73"/>
       <w:r>
         <w:t xml:space="preserve">Holloway, J Kim, James Booth, Winfried Edelmann, Clare H McGowan, and Paula E Cohen. 2008. “MUS81 Generates a Subset of Mlh1-Mlh3–Independent Crossovers in Mammalian Meiosis.” </w:t>
       </w:r>
@@ -3658,8 +3668,8 @@
       <w:pPr>
         <w:pStyle w:val="Bibliography"/>
       </w:pPr>
-      <w:bookmarkStart w:id="74" w:name="ref-hulten2011_COM"/>
-      <w:bookmarkEnd w:id="73"/>
+      <w:bookmarkStart w:id="75" w:name="ref-hulten2011_COM"/>
+      <w:bookmarkEnd w:id="74"/>
       <w:r>
         <w:t xml:space="preserve">Hultén, Maj A. 2011. “On the Origin of Crossover Interference: A Chromosome Oscillatory Movement (Com) Model.” </w:t>
       </w:r>
@@ -3677,8 +3687,8 @@
       <w:pPr>
         <w:pStyle w:val="Bibliography"/>
       </w:pPr>
-      <w:bookmarkStart w:id="75" w:name="ref-johnston2016_soay"/>
-      <w:bookmarkEnd w:id="74"/>
+      <w:bookmarkStart w:id="76" w:name="ref-johnston2016_soay"/>
+      <w:bookmarkEnd w:id="75"/>
       <w:r>
         <w:t xml:space="preserve">Johnston, Susan E, Camillo Bérénos, Jon Slate, and Josephine M Pemberton. 2016. “Conserved Genetic Architecture Underlying Individual Recombination Rate Variation in a Wild Population of Soay Sheep (Ovis Aries).” </w:t>
       </w:r>
@@ -3696,8 +3706,8 @@
       <w:pPr>
         <w:pStyle w:val="Bibliography"/>
       </w:pPr>
-      <w:bookmarkStart w:id="76" w:name="ref-koehler2002"/>
-      <w:bookmarkEnd w:id="75"/>
+      <w:bookmarkStart w:id="77" w:name="ref-koehler2002"/>
+      <w:bookmarkEnd w:id="76"/>
       <w:r>
         <w:t xml:space="preserve">Koehler, Kara E, Jonathan P Cherry, Audrey Lynn, Patricia A Hunt, and Terry J Hassold. 2002. “Genetic Control of Mammalian Meiotic Recombination. I. Variation in Exchange Frequencies Among Males from Inbred Mouse Strains.” </w:t>
       </w:r>
@@ -3715,8 +3725,8 @@
       <w:pPr>
         <w:pStyle w:val="Bibliography"/>
       </w:pPr>
-      <w:bookmarkStart w:id="77" w:name="ref-Kong2004"/>
-      <w:bookmarkEnd w:id="76"/>
+      <w:bookmarkStart w:id="78" w:name="ref-Kong2004"/>
+      <w:bookmarkEnd w:id="77"/>
       <w:r>
         <w:t xml:space="preserve">Kong, Augustine, John Barnard, Daniel F Gudbjartsson, Gudmar Thorleifsson, Gudrun Jonsdottir, Sigrun Sigurdardottir, Bjorgvin Richardsson, et al. 2004. “Recombination Rate and Reproductive Success in Humans.” </w:t>
       </w:r>
@@ -3734,8 +3744,8 @@
       <w:pPr>
         <w:pStyle w:val="Bibliography"/>
       </w:pPr>
-      <w:bookmarkStart w:id="78" w:name="ref-Kong2014"/>
-      <w:bookmarkEnd w:id="77"/>
+      <w:bookmarkStart w:id="79" w:name="ref-Kong2014"/>
+      <w:bookmarkEnd w:id="78"/>
       <w:r>
         <w:t xml:space="preserve">Kong, Augustine, Gudmar Thorleifsson, Michael L Frigge, Gisli Masson, Daniel F Gudbjartsson, Rasmus Villemoes, Erna Magnusdottir, Stefania B Olafsdottir, Unnur Thorsteinsdottir, and Kari Stefansson. 2014. “Common and Low-Frequency Variants Associated with Genome-Wide Recombination Rate.” </w:t>
       </w:r>
@@ -3753,8 +3763,8 @@
       <w:pPr>
         <w:pStyle w:val="Bibliography"/>
       </w:pPr>
-      <w:bookmarkStart w:id="79" w:name="ref-Kong2008"/>
-      <w:bookmarkEnd w:id="78"/>
+      <w:bookmarkStart w:id="80" w:name="ref-Kong2008"/>
+      <w:bookmarkEnd w:id="79"/>
       <w:r>
         <w:t xml:space="preserve">Kong, Augustine, Gudmar Thorleifsson, Hreinn Stefansson, Gisli Masson, Agnar Helgason, Daniel F Gudbjartsson, Gudrun M Jonsdottir, et al. 2008. “Sequence Variants in the Rnf212 Gene Associate with Genome-Wide Recombination Rate.” </w:t>
       </w:r>
@@ -3772,8 +3782,8 @@
       <w:pPr>
         <w:pStyle w:val="Bibliography"/>
       </w:pPr>
-      <w:bookmarkStart w:id="80" w:name="ref-kyogoku2017"/>
-      <w:bookmarkEnd w:id="79"/>
+      <w:bookmarkStart w:id="81" w:name="ref-kyogoku2017"/>
+      <w:bookmarkEnd w:id="80"/>
       <w:r>
         <w:t xml:space="preserve">Kyogoku, Hirohisa, and Tomoya S Kitajima. 2017. “Large Cytoplasm Is Linked to the Error-Prone Nature of Oocytes.” </w:t>
       </w:r>
@@ -3791,8 +3801,8 @@
       <w:pPr>
         <w:pStyle w:val="Bibliography"/>
       </w:pPr>
-      <w:bookmarkStart w:id="81" w:name="ref-LaneKauppi2019"/>
-      <w:bookmarkEnd w:id="80"/>
+      <w:bookmarkStart w:id="82" w:name="ref-LaneKauppi2019"/>
+      <w:bookmarkEnd w:id="81"/>
       <w:r>
         <w:t xml:space="preserve">Lane, Simon, and Liisa Kauppi. 2019. “Meiotic Spindle Assembly Checkpoint and Aneuploidy in Males Versus Females.” </w:t>
       </w:r>
@@ -3810,8 +3820,8 @@
       <w:pPr>
         <w:pStyle w:val="Bibliography"/>
       </w:pPr>
-      <w:bookmarkStart w:id="82" w:name="ref-Lee2019"/>
-      <w:bookmarkEnd w:id="81"/>
+      <w:bookmarkStart w:id="83" w:name="ref-Lee2019"/>
+      <w:bookmarkEnd w:id="82"/>
       <w:r>
         <w:t xml:space="preserve">Lee, Jibak. 2019. “Is Age-Related Increase of Chromosome Segregation Errors in Mammalian Oocytes Caused by Cohesin Deterioration?” </w:t>
       </w:r>
@@ -3829,8 +3839,8 @@
       <w:pPr>
         <w:pStyle w:val="Bibliography"/>
       </w:pPr>
-      <w:bookmarkStart w:id="83" w:name="ref-lenormand2003"/>
-      <w:bookmarkEnd w:id="82"/>
+      <w:bookmarkStart w:id="84" w:name="ref-lenormand2003"/>
+      <w:bookmarkEnd w:id="83"/>
       <w:r>
         <w:t xml:space="preserve">Lenormand, Thomas. 2003. “The Evolution of Sex Dimorphism in Recombination.” </w:t>
       </w:r>
@@ -3848,8 +3858,8 @@
       <w:pPr>
         <w:pStyle w:val="Bibliography"/>
       </w:pPr>
-      <w:bookmarkStart w:id="84" w:name="ref-lenormand2016"/>
-      <w:bookmarkEnd w:id="83"/>
+      <w:bookmarkStart w:id="85" w:name="ref-lenormand2016"/>
+      <w:bookmarkEnd w:id="84"/>
       <w:r>
         <w:t xml:space="preserve">Lenormand, Thomas, Jan Engelstädter, Susan E Johnston, Erik Wijnker, and Christoph R Haag. 2016. “Evolutionary Mysteries in Meiosis.” </w:t>
       </w:r>
@@ -3867,8 +3877,8 @@
       <w:pPr>
         <w:pStyle w:val="Bibliography"/>
       </w:pPr>
-      <w:bookmarkStart w:id="85" w:name="ref-lynn2002"/>
-      <w:bookmarkEnd w:id="84"/>
+      <w:bookmarkStart w:id="86" w:name="ref-lynn2002"/>
+      <w:bookmarkEnd w:id="85"/>
       <w:r>
         <w:t xml:space="preserve">Lynn, Audrey, Kara E Koehler, LuAnn Judis, Ernest R Chan, Jonathan P Cherry, Stuart Schwartz, Allen Seftel, Patricia A Hunt, and Terry J Hassold. 2002. “Covariation of </w:t>
       </w:r>
@@ -3890,8 +3900,8 @@
       <w:pPr>
         <w:pStyle w:val="Bibliography"/>
       </w:pPr>
-      <w:bookmarkStart w:id="86" w:name="ref-ma2015_cattle"/>
-      <w:bookmarkEnd w:id="85"/>
+      <w:bookmarkStart w:id="87" w:name="ref-ma2015_cattle"/>
+      <w:bookmarkEnd w:id="86"/>
       <w:r>
         <w:t xml:space="preserve">Ma, Li, Jeffrey R O’Connell, Paul M VanRaden, Botong Shen, Abinash Padhi, Chuanyu Sun, Derek M Bickhart, et al. 2015. “Cattle Sex-Specific Recombination and Genetic Control from a Large Pedigree Analysis.” </w:t>
       </w:r>
@@ -3909,8 +3919,8 @@
       <w:pPr>
         <w:pStyle w:val="Bibliography"/>
       </w:pPr>
-      <w:bookmarkStart w:id="87" w:name="ref-ottoPaysuer2019"/>
-      <w:bookmarkEnd w:id="86"/>
+      <w:bookmarkStart w:id="88" w:name="ref-ottoPaysuer2019"/>
+      <w:bookmarkEnd w:id="87"/>
       <w:r>
         <w:t xml:space="preserve">Otto, Sarah P, and Bret A Payseur. 2019. “Crossover Interference: Shedding Light on the Evolution of Recombination.” </w:t>
       </w:r>
@@ -3928,8 +3938,8 @@
       <w:pPr>
         <w:pStyle w:val="Bibliography"/>
       </w:pPr>
-      <w:bookmarkStart w:id="88" w:name="ref-peters_1997"/>
-      <w:bookmarkEnd w:id="87"/>
+      <w:bookmarkStart w:id="89" w:name="ref-peters_1997"/>
+      <w:bookmarkEnd w:id="88"/>
       <w:r>
         <w:t xml:space="preserve">Peters, Antoine HFM, Annemieke W. Plug, Martine J. van Vugt, and Peter De Boer. 1997. “SHORT COMMUNICATIONS A Drying-down Technique for the Spreading of Mammalian Meiocytes from the Male and Female Germline.” </w:t>
       </w:r>
@@ -3947,8 +3957,8 @@
       <w:pPr>
         <w:pStyle w:val="Bibliography"/>
       </w:pPr>
-      <w:bookmarkStart w:id="89" w:name="ref-peterson2019"/>
-      <w:bookmarkEnd w:id="88"/>
+      <w:bookmarkStart w:id="90" w:name="ref-peterson2019"/>
+      <w:bookmarkEnd w:id="89"/>
       <w:r>
         <w:t xml:space="preserve">Peterson, April L, Nathan D Miller, and Bret A Payseur. 2019. “Conservation of the Genome-Wide Recombination Rate in White-Footed Mice.” </w:t>
       </w:r>
@@ -3966,8 +3976,8 @@
       <w:pPr>
         <w:pStyle w:val="Bibliography"/>
       </w:pPr>
-      <w:bookmarkStart w:id="90" w:name="ref-petkov2007"/>
-      <w:bookmarkEnd w:id="89"/>
+      <w:bookmarkStart w:id="91" w:name="ref-petkov2007"/>
+      <w:bookmarkEnd w:id="90"/>
       <w:r>
         <w:t xml:space="preserve">Petkov, Petko M, Karl W Broman, Jin P Szatkiewicz, and Kenneth Paigen. 2007. “Crossover Interference Underlies Sex Differences in Recombination Rates.” </w:t>
       </w:r>
@@ -3985,8 +3995,8 @@
       <w:pPr>
         <w:pStyle w:val="Bibliography"/>
       </w:pPr>
-      <w:bookmarkStart w:id="91" w:name="ref-Ritz2017"/>
-      <w:bookmarkEnd w:id="90"/>
+      <w:bookmarkStart w:id="92" w:name="ref-Ritz2017"/>
+      <w:bookmarkEnd w:id="91"/>
       <w:r>
         <w:t xml:space="preserve">Ritz, Kathryn R, Mohamed AF Noor, and Nadia D Singh. 2017. “Variation in Recombination Rate: Adaptive or Not?” </w:t>
       </w:r>
@@ -4004,8 +4014,8 @@
       <w:pPr>
         <w:pStyle w:val="Bibliography"/>
       </w:pPr>
-      <w:bookmarkStart w:id="92" w:name="ref-samuk2020"/>
-      <w:bookmarkEnd w:id="91"/>
+      <w:bookmarkStart w:id="93" w:name="ref-samuk2020"/>
+      <w:bookmarkEnd w:id="92"/>
       <w:r>
         <w:t xml:space="preserve">Samuk, Kieran, Brenda Manzano-Winkler, Kathryn R Ritz, and Mohamed AF Noor. 2020. “Natural Selection Shapes Variation in Genome-Wide Recombination Rate in Drosophila Pseudoobscura.” </w:t>
       </w:r>
@@ -4023,8 +4033,8 @@
       <w:pPr>
         <w:pStyle w:val="Bibliography"/>
       </w:pPr>
-      <w:bookmarkStart w:id="93" w:name="ref-sardell_sex_2020"/>
-      <w:bookmarkEnd w:id="92"/>
+      <w:bookmarkStart w:id="94" w:name="ref-sardell_sex_2020"/>
+      <w:bookmarkEnd w:id="93"/>
       <w:r>
         <w:t xml:space="preserve">Sardell, Jason M., and Mark Kirkpatrick. 2020. “Sex Differences in the Recombination Landscape.” </w:t>
       </w:r>
@@ -4053,8 +4063,8 @@
       <w:pPr>
         <w:pStyle w:val="Bibliography"/>
       </w:pPr>
-      <w:bookmarkStart w:id="94" w:name="ref-RLRsim"/>
-      <w:bookmarkEnd w:id="93"/>
+      <w:bookmarkStart w:id="95" w:name="ref-RLRsim"/>
+      <w:bookmarkEnd w:id="94"/>
       <w:r>
         <w:t xml:space="preserve">Scheipl, Fabian, Sonja Greven, and Helmut Kuechenhoff. 2008. “Size and Power of Tests for a Zero Random Effect Variance or Polynomial Regression in Additive and Linear Mixed Models.” </w:t>
       </w:r>
@@ -4072,8 +4082,8 @@
       <w:pPr>
         <w:pStyle w:val="Bibliography"/>
       </w:pPr>
-      <w:bookmarkStart w:id="95" w:name="ref-segura2013"/>
-      <w:bookmarkEnd w:id="94"/>
+      <w:bookmarkStart w:id="96" w:name="ref-segura2013"/>
+      <w:bookmarkEnd w:id="95"/>
       <w:r>
         <w:t xml:space="preserve">Segura, Joana, Luca Ferretti, Sebastián Ramos-Onsins, Laia Capilla, Marta Farré, Fernanda Reis, Maria Oliver-Bonet, et al. 2013. “Evolution of Recombination in Eutherian Mammals: Insights into Mechanisms That Affect Recombination Rates and Crossover Interference.” </w:t>
       </w:r>
@@ -4091,8 +4101,8 @@
       <w:pPr>
         <w:pStyle w:val="Bibliography"/>
       </w:pPr>
-      <w:bookmarkStart w:id="96" w:name="ref-Shen2018_cattle"/>
-      <w:bookmarkEnd w:id="95"/>
+      <w:bookmarkStart w:id="97" w:name="ref-Shen2018_cattle"/>
+      <w:bookmarkEnd w:id="96"/>
       <w:r>
         <w:t xml:space="preserve">Shen, Botong, Jicai Jiang, Eyal Seroussi, George E Liu, and Li Ma. 2018. “Characterization of Recombination Features and the Genetic Basis in Multiple Cattle Breeds.” </w:t>
       </w:r>
@@ -4110,8 +4120,8 @@
       <w:pPr>
         <w:pStyle w:val="Bibliography"/>
       </w:pPr>
-      <w:bookmarkStart w:id="97" w:name="ref-So2019"/>
-      <w:bookmarkEnd w:id="96"/>
+      <w:bookmarkStart w:id="98" w:name="ref-So2019"/>
+      <w:bookmarkEnd w:id="97"/>
       <w:r>
         <w:t xml:space="preserve">So, Chun, K Bianka Seres, Anna M Steyer, Eike Mönnich, Dean Clift, Anastasija Pejkovska, Wiebke Möbius, and Melina Schuh. 2019. “A Liquid-Like Spindle Domain Promotes Acentrosomal Spindle Assembly in Mammalian Oocytes.” </w:t>
       </w:r>
@@ -4129,8 +4139,8 @@
       <w:pPr>
         <w:pStyle w:val="Bibliography"/>
       </w:pPr>
-      <w:bookmarkStart w:id="98" w:name="ref-subramanian2014"/>
-      <w:bookmarkEnd w:id="97"/>
+      <w:bookmarkStart w:id="99" w:name="ref-subramanian2014"/>
+      <w:bookmarkEnd w:id="98"/>
       <w:r>
         <w:lastRenderedPageBreak/>
         <w:t xml:space="preserve">Subramanian, Vijayalakshmi V, and Andreas Hochwagen. 2014. “The Meiotic Checkpoint Network: Step-by-Step Through Meiotic Prophase.” </w:t>
@@ -4149,8 +4159,8 @@
       <w:pPr>
         <w:pStyle w:val="Bibliography"/>
       </w:pPr>
-      <w:bookmarkStart w:id="99" w:name="ref-Rstudio"/>
-      <w:bookmarkEnd w:id="98"/>
+      <w:bookmarkStart w:id="100" w:name="ref-Rstudio"/>
+      <w:bookmarkEnd w:id="99"/>
       <w:r>
         <w:t xml:space="preserve">Team, RStudio. 2015. “RStudio: Integrated Development Environment for R.” Boston, MA. </w:t>
       </w:r>
@@ -4170,8 +4180,8 @@
       <w:pPr>
         <w:pStyle w:val="Bibliography"/>
       </w:pPr>
-      <w:bookmarkStart w:id="100" w:name="ref-tease2004"/>
-      <w:bookmarkEnd w:id="99"/>
+      <w:bookmarkStart w:id="101" w:name="ref-tease2004"/>
+      <w:bookmarkEnd w:id="100"/>
       <w:r>
         <w:t xml:space="preserve">Tease, C, and MA Hulten. 2004. “Inter-Sex Variation in Synaptonemal Complex Lengths Largely Determine the Different Recombination Rates in Male and Female Germ Cells.” </w:t>
       </w:r>
@@ -4189,8 +4199,8 @@
       <w:pPr>
         <w:pStyle w:val="Bibliography"/>
       </w:pPr>
-      <w:bookmarkStart w:id="101" w:name="ref-vanVeen2003"/>
-      <w:bookmarkEnd w:id="100"/>
+      <w:bookmarkStart w:id="102" w:name="ref-vanVeen2003"/>
+      <w:bookmarkEnd w:id="101"/>
       <w:r>
         <w:t xml:space="preserve">VanVeen, J Edward, and R Scott Hawley. 2003. “Meiosis: When Even Two Is a Crowd.” </w:t>
       </w:r>
@@ -4208,8 +4218,8 @@
       <w:pPr>
         <w:pStyle w:val="Bibliography"/>
       </w:pPr>
-      <w:bookmarkStart w:id="102" w:name="ref-wang2019_SC"/>
-      <w:bookmarkEnd w:id="101"/>
+      <w:bookmarkStart w:id="103" w:name="ref-wang2019_SC"/>
+      <w:bookmarkEnd w:id="102"/>
       <w:r>
         <w:t xml:space="preserve">Wang, Richard J, Beth L Dumont, Peicheng Jing, and Bret A Payseur. 2019. “A First Genetic Portrait of Synaptonemal Complex Variation.” </w:t>
       </w:r>
@@ -4227,8 +4237,8 @@
       <w:pPr>
         <w:pStyle w:val="Bibliography"/>
       </w:pPr>
-      <w:bookmarkStart w:id="103" w:name="ref-Wang2017island"/>
-      <w:bookmarkEnd w:id="102"/>
+      <w:bookmarkStart w:id="104" w:name="ref-Wang2017island"/>
+      <w:bookmarkEnd w:id="103"/>
       <w:r>
         <w:t xml:space="preserve">Wang, Richard J, and Bret A Payseur. 2017. “Genetics of Genome-Wide Recombination Rate Evolution in Mice from an Isolated Island.” </w:t>
       </w:r>
@@ -4246,8 +4256,8 @@
       <w:pPr>
         <w:pStyle w:val="Bibliography"/>
       </w:pPr>
-      <w:bookmarkStart w:id="104" w:name="ref-wang2017inefficient"/>
-      <w:bookmarkEnd w:id="103"/>
+      <w:bookmarkStart w:id="105" w:name="ref-wang2017inefficient"/>
+      <w:bookmarkEnd w:id="104"/>
       <w:r>
         <w:t xml:space="preserve">Wang, Shunxin, Terry Hassold, Patricia Hunt, Martin A White, Denise Zickler, Nancy Kleckner, and Liangran Zhang. 2017. “Inefficient Crossover Maturation Underlies Elevated Aneuploidy in Human Female Meiosis.” </w:t>
       </w:r>
@@ -4260,8 +4270,8 @@
       <w:r>
         <w:t xml:space="preserve"> 168 (6): 977–89.</w:t>
       </w:r>
-      <w:bookmarkEnd w:id="61"/>
-      <w:bookmarkEnd w:id="104"/>
+      <w:bookmarkEnd w:id="62"/>
+      <w:bookmarkEnd w:id="105"/>
     </w:p>
     <w:sectPr>
       <w:pgSz w:w="12240" w:h="15840"/>
@@ -4602,11 +4612,9 @@
       <w:r>
         <w:t>Not paired, because there are not the same number of mice</w:t>
       </w:r>
-      <w:bookmarkStart w:id="33" w:name="_GoBack"/>
-      <w:bookmarkEnd w:id="33"/>
     </w:p>
   </w:comment>
-  <w:comment w:id="35" w:author="Bret Payseur" w:date="2020-06-09T10:35:00Z" w:initials="BP">
+  <w:comment w:id="36" w:author="Bret Payseur" w:date="2020-06-09T10:35:00Z" w:initials="BP">
     <w:p>
       <w:pPr>
         <w:pStyle w:val="CommentText"/>
@@ -4622,7 +4630,7 @@
       </w:r>
     </w:p>
   </w:comment>
-  <w:comment w:id="36" w:author="Bret Payseur" w:date="2020-06-09T10:44:00Z" w:initials="BP">
+  <w:comment w:id="37" w:author="Bret Payseur" w:date="2020-06-09T10:44:00Z" w:initials="BP">
     <w:p>
       <w:pPr>
         <w:pStyle w:val="CommentText"/>
@@ -4647,7 +4655,7 @@
       </w:r>
     </w:p>
   </w:comment>
-  <w:comment w:id="39" w:author="Bret Payseur" w:date="2020-06-08T16:29:00Z" w:initials="BP">
+  <w:comment w:id="40" w:author="Bret Payseur" w:date="2020-06-08T16:29:00Z" w:initials="BP">
     <w:p>
       <w:pPr>
         <w:pStyle w:val="CommentText"/>
@@ -4663,7 +4671,7 @@
       </w:r>
     </w:p>
   </w:comment>
-  <w:comment w:id="44" w:author="Bret Payseur" w:date="2020-06-08T16:33:00Z" w:initials="BP">
+  <w:comment w:id="45" w:author="Bret Payseur" w:date="2020-06-08T16:33:00Z" w:initials="BP">
     <w:p>
       <w:pPr>
         <w:pStyle w:val="CommentText"/>
@@ -4679,7 +4687,7 @@
       </w:r>
     </w:p>
   </w:comment>
-  <w:comment w:id="45" w:author="April Peterson" w:date="2020-06-22T21:37:00Z" w:initials="AP">
+  <w:comment w:id="46" w:author="April Peterson" w:date="2020-06-22T21:37:00Z" w:initials="AP">
     <w:p>
       <w:pPr>
         <w:pStyle w:val="CommentText"/>
@@ -4695,7 +4703,7 @@
       </w:r>
     </w:p>
   </w:comment>
-  <w:comment w:id="52" w:author="Bret Payseur" w:date="2020-06-10T12:52:00Z" w:initials="BP">
+  <w:comment w:id="53" w:author="Bret Payseur" w:date="2020-06-10T12:52:00Z" w:initials="BP">
     <w:p>
       <w:pPr>
         <w:pStyle w:val="CommentText"/>
@@ -4711,7 +4719,7 @@
       </w:r>
     </w:p>
   </w:comment>
-  <w:comment w:id="53" w:author="Bret Payseur" w:date="2020-06-08T16:54:00Z" w:initials="BP">
+  <w:comment w:id="54" w:author="Bret Payseur" w:date="2020-06-08T16:54:00Z" w:initials="BP">
     <w:p>
       <w:pPr>
         <w:pStyle w:val="CommentText"/>
@@ -4736,7 +4744,7 @@
       </w:r>
     </w:p>
   </w:comment>
-  <w:comment w:id="54" w:author="Bret Payseur" w:date="2020-06-08T16:55:00Z" w:initials="BP">
+  <w:comment w:id="55" w:author="Bret Payseur" w:date="2020-06-08T16:55:00Z" w:initials="BP">
     <w:p>
       <w:pPr>
         <w:pStyle w:val="CommentText"/>
@@ -4752,7 +4760,7 @@
       </w:r>
     </w:p>
   </w:comment>
-  <w:comment w:id="55" w:author="April Peterson" w:date="2020-06-22T21:45:00Z" w:initials="AP">
+  <w:comment w:id="56" w:author="April Peterson" w:date="2020-06-22T21:45:00Z" w:initials="AP">
     <w:p>
       <w:pPr>
         <w:pStyle w:val="CommentText"/>
@@ -4765,7 +4773,7 @@
       </w:r>
     </w:p>
   </w:comment>
-  <w:comment w:id="56" w:author="Bret Payseur" w:date="2020-06-10T15:28:00Z" w:initials="BP">
+  <w:comment w:id="57" w:author="Bret Payseur" w:date="2020-06-10T15:28:00Z" w:initials="BP">
     <w:p>
       <w:pPr>
         <w:pStyle w:val="CommentText"/>
@@ -4781,7 +4789,7 @@
       </w:r>
     </w:p>
   </w:comment>
-  <w:comment w:id="57" w:author="Bret Payseur" w:date="2020-06-08T17:05:00Z" w:initials="BP">
+  <w:comment w:id="58" w:author="Bret Payseur" w:date="2020-06-08T17:05:00Z" w:initials="BP">
     <w:p>
       <w:pPr>
         <w:pStyle w:val="CommentText"/>
@@ -4797,7 +4805,7 @@
       </w:r>
     </w:p>
   </w:comment>
-  <w:comment w:id="58" w:author="Bret Payseur" w:date="2020-06-10T15:36:00Z" w:initials="BP">
+  <w:comment w:id="59" w:author="Bret Payseur" w:date="2020-06-10T15:36:00Z" w:initials="BP">
     <w:p>
       <w:pPr>
         <w:pStyle w:val="CommentText"/>

</xml_diff>